<commit_message>
// Sun 02/23/2025 20:21:59.75
</commit_message>
<xml_diff>
--- a/COMP-2825-Comp-Architecture/day1/Pts_Lab_Assignment_1.docx
+++ b/COMP-2825-Comp-Architecture/day1/Pts_Lab_Assignment_1.docx
@@ -1,6 +1,6 @@
 
 <file path=word/document.xml><?xml version="1.0" encoding="utf-8"?>
-<w:document xmlns:ve="http://schemas.openxmlformats.org/markup-compatibility/2006" xmlns:o="urn:schemas-microsoft-com:office:office" xmlns:r="http://schemas.openxmlformats.org/officeDocument/2006/relationships" xmlns:m="http://schemas.openxmlformats.org/officeDocument/2006/math" xmlns:v="urn:schemas-microsoft-com:vml" xmlns:wp="http://schemas.openxmlformats.org/drawingml/2006/wordprocessingDrawing" xmlns:w10="urn:schemas-microsoft-com:office:word" xmlns:w="http://schemas.openxmlformats.org/wordprocessingml/2006/main" xmlns:wne="http://schemas.microsoft.com/office/word/2006/wordml">
+<w:document xmlns:wpc="http://schemas.microsoft.com/office/word/2010/wordprocessingCanvas" xmlns:cx="http://schemas.microsoft.com/office/drawing/2014/chartex" xmlns:cx1="http://schemas.microsoft.com/office/drawing/2015/9/8/chartex" xmlns:cx2="http://schemas.microsoft.com/office/drawing/2015/10/21/chartex" xmlns:cx3="http://schemas.microsoft.com/office/drawing/2016/5/9/chartex" xmlns:cx4="http://schemas.microsoft.com/office/drawing/2016/5/10/chartex" xmlns:cx5="http://schemas.microsoft.com/office/drawing/2016/5/11/chartex" xmlns:cx6="http://schemas.microsoft.com/office/drawing/2016/5/12/chartex" xmlns:cx7="http://schemas.microsoft.com/office/drawing/2016/5/13/chartex" xmlns:cx8="http://schemas.microsoft.com/office/drawing/2016/5/14/chartex" xmlns:mc="http://schemas.openxmlformats.org/markup-compatibility/2006" xmlns:aink="http://schemas.microsoft.com/office/drawing/2016/ink" xmlns:am3d="http://schemas.microsoft.com/office/drawing/2017/model3d" xmlns:o="urn:schemas-microsoft-com:office:office" xmlns:oel="http://schemas.microsoft.com/office/2019/extlst" xmlns:r="http://schemas.openxmlformats.org/officeDocument/2006/relationships" xmlns:m="http://schemas.openxmlformats.org/officeDocument/2006/math" xmlns:v="urn:schemas-microsoft-com:vml" xmlns:wp14="http://schemas.microsoft.com/office/word/2010/wordprocessingDrawing" xmlns:wp="http://schemas.openxmlformats.org/drawingml/2006/wordprocessingDrawing" xmlns:w10="urn:schemas-microsoft-com:office:word" xmlns:w="http://schemas.openxmlformats.org/wordprocessingml/2006/main" xmlns:w14="http://schemas.microsoft.com/office/word/2010/wordml" xmlns:w15="http://schemas.microsoft.com/office/word/2012/wordml" xmlns:w16cex="http://schemas.microsoft.com/office/word/2018/wordml/cex" xmlns:w16cid="http://schemas.microsoft.com/office/word/2016/wordml/cid" xmlns:w16="http://schemas.microsoft.com/office/word/2018/wordml" xmlns:w16du="http://schemas.microsoft.com/office/word/2023/wordml/word16du" xmlns:w16sdtdh="http://schemas.microsoft.com/office/word/2020/wordml/sdtdatahash" xmlns:w16sdtfl="http://schemas.microsoft.com/office/word/2024/wordml/sdtformatlock" xmlns:w16se="http://schemas.microsoft.com/office/word/2015/wordml/symex" xmlns:wpg="http://schemas.microsoft.com/office/word/2010/wordprocessingGroup" xmlns:wpi="http://schemas.microsoft.com/office/word/2010/wordprocessingInk" xmlns:wne="http://schemas.microsoft.com/office/word/2006/wordml" xmlns:wps="http://schemas.microsoft.com/office/word/2010/wordprocessingShape" mc:Ignorable="w14 w15 w16se w16cid w16 w16cex w16sdtdh w16sdtfl w16du wp14">
   <w:body>
     <w:p>
       <w:pPr>
@@ -25,7 +25,7 @@
           <w:lang w:val="en-US"/>
         </w:rPr>
         <w:drawing>
-          <wp:anchor distT="0" distB="0" distL="114300" distR="114300" simplePos="0" relativeHeight="251659264" behindDoc="1" locked="0" layoutInCell="1" allowOverlap="1">
+          <wp:anchor distT="0" distB="0" distL="114300" distR="114300" simplePos="0" relativeHeight="251659264" behindDoc="1" locked="0" layoutInCell="1" allowOverlap="1" wp14:anchorId="0D2DBE63" wp14:editId="05CA7DA4">
             <wp:simplePos x="0" y="0"/>
             <wp:positionH relativeFrom="margin">
               <wp:align>left</wp:align>
@@ -58,10 +58,10 @@
                     </pic:cNvPicPr>
                   </pic:nvPicPr>
                   <pic:blipFill>
-                    <a:blip r:embed="rId4" cstate="print">
+                    <a:blip r:embed="rId5" cstate="print">
                       <a:extLst>
                         <a:ext uri="{28A0092B-C50C-407E-A947-70E740481C1C}">
-                          <a14:useLocalDpi xmlns:a14="http://schemas.microsoft.com/office/drawing/2010/main" xmlns:wps="http://schemas.microsoft.com/office/word/2010/wordprocessingShape" xmlns:wpi="http://schemas.microsoft.com/office/word/2010/wordprocessingInk" xmlns:wpg="http://schemas.microsoft.com/office/word/2010/wordprocessingGroup" xmlns:w16se="http://schemas.microsoft.com/office/word/2015/wordml/symex" xmlns:w16sdtdh="http://schemas.microsoft.com/office/word/2020/wordml/sdtdatahash" xmlns:w16="http://schemas.microsoft.com/office/word/2018/wordml" xmlns:w16cid="http://schemas.microsoft.com/office/word/2016/wordml/cid" xmlns:w16cex="http://schemas.microsoft.com/office/word/2018/wordml/cex" xmlns:w15="http://schemas.microsoft.com/office/word/2012/wordml" xmlns:w14="http://schemas.microsoft.com/office/word/2010/wordml" xmlns:w="http://schemas.openxmlformats.org/wordprocessingml/2006/main" xmlns:w10="urn:schemas-microsoft-com:office:word" xmlns:wp14="http://schemas.microsoft.com/office/word/2010/wordprocessingDrawing" xmlns:v="urn:schemas-microsoft-com:vml" xmlns:oel="http://schemas.microsoft.com/office/2019/extlst" xmlns:o="urn:schemas-microsoft-com:office:office" xmlns:am3d="http://schemas.microsoft.com/office/drawing/2017/model3d" xmlns:aink="http://schemas.microsoft.com/office/drawing/2016/ink" xmlns:mc="http://schemas.openxmlformats.org/markup-compatibility/2006" xmlns:cx8="http://schemas.microsoft.com/office/drawing/2016/5/14/chartex" xmlns:cx7="http://schemas.microsoft.com/office/drawing/2016/5/13/chartex" xmlns:cx6="http://schemas.microsoft.com/office/drawing/2016/5/12/chartex" xmlns:cx5="http://schemas.microsoft.com/office/drawing/2016/5/11/chartex" xmlns:cx4="http://schemas.microsoft.com/office/drawing/2016/5/10/chartex" xmlns:cx3="http://schemas.microsoft.com/office/drawing/2016/5/9/chartex" xmlns:cx2="http://schemas.microsoft.com/office/drawing/2015/10/21/chartex" xmlns:cx1="http://schemas.microsoft.com/office/drawing/2015/9/8/chartex" xmlns:cx="http://schemas.microsoft.com/office/drawing/2014/chartex" xmlns:wpc="http://schemas.microsoft.com/office/word/2010/wordprocessingCanvas" xmlns="" val="0"/>
+                          <a14:useLocalDpi xmlns:a14="http://schemas.microsoft.com/office/drawing/2010/main" val="0"/>
                         </a:ext>
                       </a:extLst>
                     </a:blip>
@@ -211,6 +211,7 @@
         </w:rPr>
         <w:t>name  :</w:t>
       </w:r>
+      <w:proofErr w:type="gramEnd"/>
       <w:r>
         <w:rPr>
           <w:rFonts w:ascii="Consolas" w:hAnsi="Consolas" w:cs="Times New Roman"/>
@@ -219,18 +220,7 @@
           <w:sz w:val="26"/>
           <w:szCs w:val="26"/>
         </w:rPr>
-        <w:t>Pts</w:t>
-      </w:r>
-      <w:proofErr w:type="gramEnd"/>
-      <w:r>
-        <w:rPr>
-          <w:rFonts w:ascii="Consolas" w:hAnsi="Consolas" w:cs="Times New Roman"/>
-          <w:bCs/>
-          <w:color w:val="002060"/>
-          <w:sz w:val="26"/>
-          <w:szCs w:val="26"/>
-        </w:rPr>
-        <w:t>_f</w:t>
+        <w:t>Pts_f</w:t>
       </w:r>
       <w:r>
         <w:rPr>
@@ -461,7 +451,7 @@
       <w:tblPr>
         <w:tblStyle w:val="TableGrid"/>
         <w:tblW w:w="0" w:type="auto"/>
-        <w:tblLook w:val="04A0"/>
+        <w:tblLook w:val="04A0" w:firstRow="1" w:lastRow="0" w:firstColumn="1" w:lastColumn="0" w:noHBand="0" w:noVBand="1"/>
       </w:tblPr>
       <w:tblGrid>
         <w:gridCol w:w="9576"/>
@@ -509,7 +499,7 @@
                 <w:szCs w:val="24"/>
               </w:rPr>
             </w:pPr>
-            <w:hyperlink r:id="rId5" w:history="1">
+            <w:hyperlink r:id="rId6" w:history="1">
               <w:r>
                 <w:rPr>
                   <w:rStyle w:val="Hyperlink"/>
@@ -545,7 +535,7 @@
                 <w:lang w:val="en-US"/>
               </w:rPr>
               <w:drawing>
-                <wp:inline distT="0" distB="0" distL="0" distR="0">
+                <wp:inline distT="0" distB="0" distL="0" distR="0" wp14:anchorId="68ECFE80" wp14:editId="66EC6CA5">
                   <wp:extent cx="5943600" cy="2044065"/>
                   <wp:effectExtent l="0" t="0" r="0" b="0"/>
                   <wp:docPr id="2" name="Picture 2"/>
@@ -560,7 +550,7 @@
                           <pic:cNvPicPr/>
                         </pic:nvPicPr>
                         <pic:blipFill>
-                          <a:blip r:embed="rId6"/>
+                          <a:blip r:embed="rId7"/>
                           <a:stretch>
                             <a:fillRect/>
                           </a:stretch>
@@ -590,18 +580,196 @@
               </w:rPr>
             </w:pPr>
           </w:p>
+          <w:p>
+            <w:pPr>
+              <w:rPr>
+                <w:rFonts w:ascii="Consolas" w:hAnsi="Consolas"/>
+                <w:sz w:val="24"/>
+                <w:szCs w:val="24"/>
+              </w:rPr>
+            </w:pPr>
+            <w:r>
+              <w:rPr>
+                <w:rFonts w:ascii="Consolas" w:hAnsi="Consolas"/>
+                <w:sz w:val="24"/>
+                <w:szCs w:val="24"/>
+              </w:rPr>
+              <w:t xml:space="preserve">The video explained three different transistors, the origin </w:t>
+            </w:r>
+            <w:proofErr w:type="gramStart"/>
+            <w:r>
+              <w:rPr>
+                <w:rFonts w:ascii="Consolas" w:hAnsi="Consolas"/>
+                <w:sz w:val="24"/>
+                <w:szCs w:val="24"/>
+              </w:rPr>
+              <w:t>point</w:t>
+            </w:r>
+            <w:proofErr w:type="gramEnd"/>
+            <w:r>
+              <w:rPr>
+                <w:rFonts w:ascii="Consolas" w:hAnsi="Consolas"/>
+                <w:sz w:val="24"/>
+                <w:szCs w:val="24"/>
+              </w:rPr>
+              <w:t xml:space="preserve"> contact type, the junction type and the photo transistor. They also mentioned a more advanced transistor named junction tetrode and highlight the importance of </w:t>
+            </w:r>
+            <w:proofErr w:type="gramStart"/>
+            <w:r>
+              <w:rPr>
+                <w:rFonts w:ascii="Consolas" w:hAnsi="Consolas"/>
+                <w:sz w:val="24"/>
+                <w:szCs w:val="24"/>
+              </w:rPr>
+              <w:t>the these</w:t>
+            </w:r>
+            <w:proofErr w:type="gramEnd"/>
+            <w:r>
+              <w:rPr>
+                <w:rFonts w:ascii="Consolas" w:hAnsi="Consolas"/>
+                <w:sz w:val="24"/>
+                <w:szCs w:val="24"/>
+              </w:rPr>
+              <w:t xml:space="preserve"> transistors, how they can make electronics more compact, while increasing quality. The high vacuum tube, bases of the electronic age, where Dr. Lee de Forest discovered a way to control the flow of electrons, through using a grid of fine wire in a vacuum tube can amplify electricity, giving it the name </w:t>
+            </w:r>
+            <w:proofErr w:type="spellStart"/>
+            <w:r>
+              <w:rPr>
+                <w:rFonts w:ascii="Consolas" w:hAnsi="Consolas"/>
+                <w:sz w:val="24"/>
+                <w:szCs w:val="24"/>
+              </w:rPr>
+              <w:t>Audion</w:t>
+            </w:r>
+            <w:proofErr w:type="spellEnd"/>
+            <w:r>
+              <w:rPr>
+                <w:rFonts w:ascii="Consolas" w:hAnsi="Consolas"/>
+                <w:sz w:val="24"/>
+                <w:szCs w:val="24"/>
+              </w:rPr>
+              <w:t xml:space="preserve">. Dr. Arnold and Dr. Langmuir used </w:t>
+            </w:r>
+            <w:proofErr w:type="gramStart"/>
+            <w:r>
+              <w:rPr>
+                <w:rFonts w:ascii="Consolas" w:hAnsi="Consolas"/>
+                <w:sz w:val="24"/>
+                <w:szCs w:val="24"/>
+              </w:rPr>
+              <w:t>this bases</w:t>
+            </w:r>
+            <w:proofErr w:type="gramEnd"/>
+            <w:r>
+              <w:rPr>
+                <w:rFonts w:ascii="Consolas" w:hAnsi="Consolas"/>
+                <w:sz w:val="24"/>
+                <w:szCs w:val="24"/>
+              </w:rPr>
+              <w:t xml:space="preserve"> to develop an even better amplification. Many of these amplifiers where used the develop a phone line, making the first calls between New York and San </w:t>
+            </w:r>
+            <w:proofErr w:type="spellStart"/>
+            <w:r>
+              <w:rPr>
+                <w:rFonts w:ascii="Consolas" w:hAnsi="Consolas"/>
+                <w:sz w:val="24"/>
+                <w:szCs w:val="24"/>
+              </w:rPr>
+              <w:t>Fransicso</w:t>
+            </w:r>
+            <w:proofErr w:type="spellEnd"/>
+            <w:r>
+              <w:rPr>
+                <w:rFonts w:ascii="Consolas" w:hAnsi="Consolas"/>
+                <w:sz w:val="24"/>
+                <w:szCs w:val="24"/>
+              </w:rPr>
+              <w:t>.</w:t>
+            </w:r>
+          </w:p>
+          <w:p>
+            <w:pPr>
+              <w:rPr>
+                <w:rFonts w:ascii="Consolas" w:hAnsi="Consolas"/>
+                <w:sz w:val="24"/>
+                <w:szCs w:val="24"/>
+              </w:rPr>
+            </w:pPr>
+          </w:p>
+          <w:p>
+            <w:pPr>
+              <w:rPr>
+                <w:rFonts w:ascii="Consolas" w:hAnsi="Consolas"/>
+                <w:sz w:val="24"/>
+                <w:szCs w:val="24"/>
+              </w:rPr>
+            </w:pPr>
+            <w:r>
+              <w:rPr>
+                <w:rFonts w:ascii="Consolas" w:hAnsi="Consolas"/>
+                <w:sz w:val="24"/>
+                <w:szCs w:val="24"/>
+              </w:rPr>
+              <w:lastRenderedPageBreak/>
+              <w:t xml:space="preserve">Shortly after, these amplifiers </w:t>
+            </w:r>
+            <w:proofErr w:type="gramStart"/>
+            <w:r>
+              <w:rPr>
+                <w:rFonts w:ascii="Consolas" w:hAnsi="Consolas"/>
+                <w:sz w:val="24"/>
+                <w:szCs w:val="24"/>
+              </w:rPr>
+              <w:t>where</w:t>
+            </w:r>
+            <w:proofErr w:type="gramEnd"/>
+            <w:r>
+              <w:rPr>
+                <w:rFonts w:ascii="Consolas" w:hAnsi="Consolas"/>
+                <w:sz w:val="24"/>
+                <w:szCs w:val="24"/>
+              </w:rPr>
+              <w:t xml:space="preserve"> used in radio towers, making it possible to send signals over seas. Over the next several years, these first breakthroughs were commercialized into TV, radar, and microwaves.  </w:t>
+            </w:r>
+            <w:r>
+              <w:rPr>
+                <w:rFonts w:ascii="Consolas" w:hAnsi="Consolas"/>
+                <w:sz w:val="24"/>
+                <w:szCs w:val="24"/>
+              </w:rPr>
+              <w:br/>
+            </w:r>
+            <w:r>
+              <w:rPr>
+                <w:rFonts w:ascii="Consolas" w:hAnsi="Consolas"/>
+                <w:sz w:val="24"/>
+                <w:szCs w:val="24"/>
+              </w:rPr>
+              <w:br/>
+              <w:t xml:space="preserve">Eventually, these Doctors found a to use germanium to mirror the behaviour of the vacuum tube, without the heat and size. And the transistor was born. This groundbreaking discovery made a huge step in the electronic world. </w:t>
+            </w:r>
+          </w:p>
+          <w:p>
+            <w:pPr>
+              <w:rPr>
+                <w:rFonts w:ascii="Consolas" w:hAnsi="Consolas"/>
+                <w:sz w:val="24"/>
+                <w:szCs w:val="24"/>
+              </w:rPr>
+            </w:pPr>
+          </w:p>
+          <w:p>
+            <w:pPr>
+              <w:rPr>
+                <w:rFonts w:ascii="Consolas" w:hAnsi="Consolas"/>
+                <w:sz w:val="24"/>
+                <w:szCs w:val="24"/>
+              </w:rPr>
+            </w:pPr>
+          </w:p>
         </w:tc>
       </w:tr>
     </w:tbl>
-    <w:p>
-      <w:pPr>
-        <w:rPr>
-          <w:rFonts w:ascii="Consolas" w:hAnsi="Consolas"/>
-          <w:sz w:val="24"/>
-          <w:szCs w:val="24"/>
-        </w:rPr>
-      </w:pPr>
-    </w:p>
     <w:p>
       <w:pPr>
         <w:rPr>
@@ -678,7 +846,7 @@
       <w:tblPr>
         <w:tblStyle w:val="TableGrid"/>
         <w:tblW w:w="0" w:type="auto"/>
-        <w:tblLook w:val="04A0"/>
+        <w:tblLook w:val="04A0" w:firstRow="1" w:lastRow="0" w:firstColumn="1" w:lastColumn="0" w:noHBand="0" w:noVBand="1"/>
       </w:tblPr>
       <w:tblGrid>
         <w:gridCol w:w="3969"/>
@@ -728,6 +896,14 @@
                 <w:szCs w:val="24"/>
               </w:rPr>
             </w:pPr>
+            <w:r>
+              <w:rPr>
+                <w:rFonts w:ascii="Consolas" w:hAnsi="Consolas" w:cs="Arial"/>
+                <w:sz w:val="24"/>
+                <w:szCs w:val="24"/>
+              </w:rPr>
+              <w:t>Operating System</w:t>
+            </w:r>
           </w:p>
         </w:tc>
         <w:tc>
@@ -803,6 +979,14 @@
                 <w:szCs w:val="24"/>
               </w:rPr>
             </w:pPr>
+            <w:r>
+              <w:rPr>
+                <w:rFonts w:ascii="Consolas" w:hAnsi="Consolas" w:cs="Arial"/>
+                <w:sz w:val="24"/>
+                <w:szCs w:val="24"/>
+              </w:rPr>
+              <w:t>Problem Oriented Language</w:t>
+            </w:r>
           </w:p>
         </w:tc>
         <w:tc>
@@ -870,6 +1054,14 @@
                 <w:szCs w:val="24"/>
               </w:rPr>
             </w:pPr>
+            <w:r>
+              <w:rPr>
+                <w:rFonts w:ascii="Consolas" w:hAnsi="Consolas" w:cs="Arial"/>
+                <w:sz w:val="24"/>
+                <w:szCs w:val="24"/>
+              </w:rPr>
+              <w:t>Assembly Language</w:t>
+            </w:r>
           </w:p>
         </w:tc>
         <w:tc>
@@ -937,6 +1129,14 @@
                 <w:szCs w:val="24"/>
               </w:rPr>
             </w:pPr>
+            <w:r>
+              <w:rPr>
+                <w:rFonts w:ascii="Consolas" w:hAnsi="Consolas" w:cs="Arial"/>
+                <w:sz w:val="24"/>
+                <w:szCs w:val="24"/>
+              </w:rPr>
+              <w:t>Instruction Set Architecture</w:t>
+            </w:r>
           </w:p>
         </w:tc>
         <w:tc>
@@ -1004,6 +1204,14 @@
                 <w:szCs w:val="24"/>
               </w:rPr>
             </w:pPr>
+            <w:r>
+              <w:rPr>
+                <w:rFonts w:ascii="Consolas" w:hAnsi="Consolas" w:cs="Arial"/>
+                <w:sz w:val="24"/>
+                <w:szCs w:val="24"/>
+              </w:rPr>
+              <w:t>Microarchitecture</w:t>
+            </w:r>
           </w:p>
         </w:tc>
         <w:tc>
@@ -1071,6 +1279,14 @@
                 <w:szCs w:val="24"/>
               </w:rPr>
             </w:pPr>
+            <w:r>
+              <w:rPr>
+                <w:rFonts w:ascii="Consolas" w:hAnsi="Consolas" w:cs="Arial"/>
+                <w:sz w:val="24"/>
+                <w:szCs w:val="24"/>
+              </w:rPr>
+              <w:t>Digital Logic</w:t>
+            </w:r>
           </w:p>
         </w:tc>
         <w:tc>
@@ -1132,7 +1348,6 @@
           <w:sz w:val="24"/>
           <w:szCs w:val="24"/>
         </w:rPr>
-        <w:lastRenderedPageBreak/>
         <w:t>2.</w:t>
       </w:r>
       <w:r>
@@ -1177,6 +1392,22 @@
         </w:rPr>
         <w:t>a. Translator</w:t>
       </w:r>
+      <w:r>
+        <w:rPr>
+          <w:rFonts w:ascii="Consolas" w:hAnsi="Consolas" w:cs="Times-Roman"/>
+          <w:sz w:val="24"/>
+          <w:szCs w:val="24"/>
+        </w:rPr>
+        <w:t xml:space="preserve"> – </w:t>
+      </w:r>
+      <w:r>
+        <w:rPr>
+          <w:rFonts w:ascii="Consolas" w:hAnsi="Consolas" w:cs="Times-Roman"/>
+          <w:sz w:val="24"/>
+          <w:szCs w:val="24"/>
+        </w:rPr>
+        <w:t>converts code from one language to another</w:t>
+      </w:r>
     </w:p>
     <w:p>
       <w:pPr>
@@ -1198,6 +1429,32 @@
         </w:rPr>
         <w:t>b. Interpreter</w:t>
       </w:r>
+      <w:r>
+        <w:rPr>
+          <w:rFonts w:ascii="Consolas" w:hAnsi="Consolas" w:cs="Times-Roman"/>
+          <w:sz w:val="24"/>
+          <w:szCs w:val="24"/>
+        </w:rPr>
+        <w:t xml:space="preserve"> – understands a computer program and runs </w:t>
+      </w:r>
+      <w:proofErr w:type="gramStart"/>
+      <w:r>
+        <w:rPr>
+          <w:rFonts w:ascii="Consolas" w:hAnsi="Consolas" w:cs="Times-Roman"/>
+          <w:sz w:val="24"/>
+          <w:szCs w:val="24"/>
+        </w:rPr>
+        <w:t>it’s</w:t>
+      </w:r>
+      <w:proofErr w:type="gramEnd"/>
+      <w:r>
+        <w:rPr>
+          <w:rFonts w:ascii="Consolas" w:hAnsi="Consolas" w:cs="Times-Roman"/>
+          <w:sz w:val="24"/>
+          <w:szCs w:val="24"/>
+        </w:rPr>
+        <w:t xml:space="preserve"> instructions without needing to convert it.</w:t>
+      </w:r>
     </w:p>
     <w:p>
       <w:pPr>
@@ -1261,6 +1518,90 @@
           <w:szCs w:val="24"/>
         </w:rPr>
         <w:t>levels were not the lowest levels? Explain.</w:t>
+      </w:r>
+    </w:p>
+    <w:p>
+      <w:pPr>
+        <w:autoSpaceDE w:val="0"/>
+        <w:autoSpaceDN w:val="0"/>
+        <w:adjustRightInd w:val="0"/>
+        <w:spacing w:after="0" w:line="240" w:lineRule="auto"/>
+        <w:rPr>
+          <w:rFonts w:ascii="Consolas" w:hAnsi="Consolas" w:cs="Times-Roman"/>
+          <w:sz w:val="24"/>
+          <w:szCs w:val="24"/>
+        </w:rPr>
+      </w:pPr>
+    </w:p>
+    <w:p>
+      <w:pPr>
+        <w:autoSpaceDE w:val="0"/>
+        <w:autoSpaceDN w:val="0"/>
+        <w:adjustRightInd w:val="0"/>
+        <w:spacing w:after="0" w:line="240" w:lineRule="auto"/>
+        <w:rPr>
+          <w:rFonts w:ascii="Consolas" w:hAnsi="Consolas" w:cs="Times-Roman"/>
+          <w:sz w:val="24"/>
+          <w:szCs w:val="24"/>
+        </w:rPr>
+      </w:pPr>
+      <w:r>
+        <w:rPr>
+          <w:rFonts w:ascii="Consolas" w:hAnsi="Consolas" w:cs="Times-Roman"/>
+          <w:sz w:val="24"/>
+          <w:szCs w:val="24"/>
+        </w:rPr>
+        <w:t xml:space="preserve">I think it’s possible: in quantum computing, there exists a level that is lower than the </w:t>
+      </w:r>
+      <w:r>
+        <w:rPr>
+          <w:rFonts w:ascii="Consolas" w:hAnsi="Consolas" w:cs="Times-Roman"/>
+          <w:sz w:val="24"/>
+          <w:szCs w:val="24"/>
+        </w:rPr>
+        <w:t>digital logic</w:t>
+      </w:r>
+      <w:r>
+        <w:rPr>
+          <w:rFonts w:ascii="Consolas" w:hAnsi="Consolas" w:cs="Times-Roman"/>
+          <w:sz w:val="24"/>
+          <w:szCs w:val="24"/>
+        </w:rPr>
+        <w:t xml:space="preserve"> level, since </w:t>
+      </w:r>
+      <w:r>
+        <w:rPr>
+          <w:rFonts w:ascii="Consolas" w:hAnsi="Consolas" w:cs="Times-Roman"/>
+          <w:sz w:val="24"/>
+          <w:szCs w:val="24"/>
+        </w:rPr>
+        <w:t>quantum computing</w:t>
+      </w:r>
+      <w:r>
+        <w:rPr>
+          <w:rFonts w:ascii="Consolas" w:hAnsi="Consolas" w:cs="Times-Roman"/>
+          <w:sz w:val="24"/>
+          <w:szCs w:val="24"/>
+        </w:rPr>
+        <w:t xml:space="preserve"> uses a different </w:t>
+      </w:r>
+      <w:proofErr w:type="gramStart"/>
+      <w:r>
+        <w:rPr>
+          <w:rFonts w:ascii="Consolas" w:hAnsi="Consolas" w:cs="Times-Roman"/>
+          <w:sz w:val="24"/>
+          <w:szCs w:val="24"/>
+        </w:rPr>
+        <w:t>low level</w:t>
+      </w:r>
+      <w:proofErr w:type="gramEnd"/>
+      <w:r>
+        <w:rPr>
+          <w:rFonts w:ascii="Consolas" w:hAnsi="Consolas" w:cs="Times-Roman"/>
+          <w:sz w:val="24"/>
+          <w:szCs w:val="24"/>
+        </w:rPr>
+        <w:t xml:space="preserve"> logic.</w:t>
       </w:r>
     </w:p>
     <w:p>
@@ -1392,7 +1733,7 @@
       <w:tblPr>
         <w:tblStyle w:val="TableGrid"/>
         <w:tblW w:w="0" w:type="auto"/>
-        <w:tblLook w:val="04A0"/>
+        <w:tblLook w:val="04A0" w:firstRow="1" w:lastRow="0" w:firstColumn="1" w:lastColumn="0" w:noHBand="0" w:noVBand="1"/>
       </w:tblPr>
       <w:tblGrid>
         <w:gridCol w:w="3261"/>
@@ -1530,6 +1871,14 @@
                 <w:szCs w:val="24"/>
               </w:rPr>
             </w:pPr>
+            <w:r>
+              <w:rPr>
+                <w:rFonts w:ascii="Consolas" w:hAnsi="Consolas"/>
+                <w:sz w:val="24"/>
+                <w:szCs w:val="24"/>
+              </w:rPr>
+              <w:t>Java</w:t>
+            </w:r>
           </w:p>
         </w:tc>
         <w:tc>
@@ -1544,6 +1893,14 @@
                 <w:szCs w:val="24"/>
               </w:rPr>
             </w:pPr>
+            <w:r>
+              <w:rPr>
+                <w:rFonts w:ascii="Consolas" w:hAnsi="Consolas"/>
+                <w:sz w:val="24"/>
+                <w:szCs w:val="24"/>
+              </w:rPr>
+              <w:t>Python</w:t>
+            </w:r>
           </w:p>
         </w:tc>
       </w:tr>
@@ -1579,6 +1936,22 @@
                 <w:szCs w:val="24"/>
               </w:rPr>
             </w:pPr>
+            <w:r>
+              <w:rPr>
+                <w:rFonts w:ascii="Consolas" w:hAnsi="Consolas"/>
+                <w:sz w:val="24"/>
+                <w:szCs w:val="24"/>
+              </w:rPr>
+              <w:t>C</w:t>
+            </w:r>
+            <w:r>
+              <w:rPr>
+                <w:rFonts w:ascii="Consolas" w:hAnsi="Consolas"/>
+                <w:sz w:val="24"/>
+                <w:szCs w:val="24"/>
+              </w:rPr>
+              <w:t>++</w:t>
+            </w:r>
           </w:p>
         </w:tc>
         <w:tc>
@@ -1593,6 +1966,14 @@
                 <w:szCs w:val="24"/>
               </w:rPr>
             </w:pPr>
+            <w:r>
+              <w:rPr>
+                <w:rFonts w:ascii="Consolas" w:hAnsi="Consolas"/>
+                <w:sz w:val="24"/>
+                <w:szCs w:val="24"/>
+              </w:rPr>
+              <w:t>JavaScript</w:t>
+            </w:r>
           </w:p>
         </w:tc>
       </w:tr>
@@ -1628,6 +2009,14 @@
                 <w:szCs w:val="24"/>
               </w:rPr>
             </w:pPr>
+            <w:r>
+              <w:rPr>
+                <w:rFonts w:ascii="Consolas" w:hAnsi="Consolas"/>
+                <w:sz w:val="24"/>
+                <w:szCs w:val="24"/>
+              </w:rPr>
+              <w:t>C</w:t>
+            </w:r>
           </w:p>
         </w:tc>
         <w:tc>
@@ -1642,6 +2031,14 @@
                 <w:szCs w:val="24"/>
               </w:rPr>
             </w:pPr>
+            <w:r>
+              <w:rPr>
+                <w:rFonts w:ascii="Consolas" w:hAnsi="Consolas"/>
+                <w:sz w:val="24"/>
+                <w:szCs w:val="24"/>
+              </w:rPr>
+              <w:t>PHP</w:t>
+            </w:r>
           </w:p>
         </w:tc>
       </w:tr>
@@ -1764,6 +2161,106 @@
           <w:szCs w:val="24"/>
         </w:rPr>
       </w:pPr>
+      <w:r>
+        <w:rPr>
+          <w:rFonts w:ascii="Consolas" w:hAnsi="Consolas" w:cs="Times-Roman"/>
+          <w:sz w:val="24"/>
+          <w:szCs w:val="24"/>
+        </w:rPr>
+        <w:t xml:space="preserve">They are </w:t>
+      </w:r>
+      <w:r>
+        <w:rPr>
+          <w:rFonts w:ascii="Consolas" w:hAnsi="Consolas" w:cs="Times-Roman"/>
+          <w:sz w:val="24"/>
+          <w:szCs w:val="24"/>
+        </w:rPr>
+        <w:t>equivalent</w:t>
+      </w:r>
+      <w:r>
+        <w:rPr>
+          <w:rFonts w:ascii="Consolas" w:hAnsi="Consolas" w:cs="Times-Roman"/>
+          <w:sz w:val="24"/>
+          <w:szCs w:val="24"/>
+        </w:rPr>
+        <w:t xml:space="preserve">, in the sense that a hardware circuit can perform be performed by software </w:t>
+      </w:r>
+      <w:proofErr w:type="spellStart"/>
+      <w:r>
+        <w:rPr>
+          <w:rFonts w:ascii="Consolas" w:hAnsi="Consolas" w:cs="Times-Roman"/>
+          <w:sz w:val="24"/>
+          <w:szCs w:val="24"/>
+        </w:rPr>
+        <w:t>ie</w:t>
+      </w:r>
+      <w:proofErr w:type="spellEnd"/>
+      <w:r>
+        <w:rPr>
+          <w:rFonts w:ascii="Consolas" w:hAnsi="Consolas" w:cs="Times-Roman"/>
+          <w:sz w:val="24"/>
+          <w:szCs w:val="24"/>
+        </w:rPr>
+        <w:t>. Gates</w:t>
+      </w:r>
+    </w:p>
+    <w:p>
+      <w:pPr>
+        <w:autoSpaceDE w:val="0"/>
+        <w:autoSpaceDN w:val="0"/>
+        <w:adjustRightInd w:val="0"/>
+        <w:spacing w:after="0" w:line="240" w:lineRule="auto"/>
+        <w:rPr>
+          <w:rFonts w:ascii="Consolas" w:hAnsi="Consolas" w:cs="Times-Roman"/>
+          <w:sz w:val="24"/>
+          <w:szCs w:val="24"/>
+        </w:rPr>
+      </w:pPr>
+    </w:p>
+    <w:p>
+      <w:pPr>
+        <w:autoSpaceDE w:val="0"/>
+        <w:autoSpaceDN w:val="0"/>
+        <w:adjustRightInd w:val="0"/>
+        <w:spacing w:after="0" w:line="240" w:lineRule="auto"/>
+        <w:rPr>
+          <w:rFonts w:ascii="Consolas" w:hAnsi="Consolas" w:cs="Times-Roman"/>
+          <w:sz w:val="24"/>
+          <w:szCs w:val="24"/>
+        </w:rPr>
+      </w:pPr>
+      <w:r>
+        <w:rPr>
+          <w:rFonts w:ascii="Consolas" w:hAnsi="Consolas" w:cs="Times-Roman"/>
+          <w:sz w:val="24"/>
+          <w:szCs w:val="24"/>
+        </w:rPr>
+        <w:t xml:space="preserve">They are not </w:t>
+      </w:r>
+      <w:r>
+        <w:rPr>
+          <w:rFonts w:ascii="Consolas" w:hAnsi="Consolas" w:cs="Times-Roman"/>
+          <w:sz w:val="24"/>
+          <w:szCs w:val="24"/>
+        </w:rPr>
+        <w:t>equivalent</w:t>
+      </w:r>
+      <w:r>
+        <w:rPr>
+          <w:rFonts w:ascii="Consolas" w:hAnsi="Consolas" w:cs="Times-Roman"/>
+          <w:sz w:val="24"/>
+          <w:szCs w:val="24"/>
+        </w:rPr>
+        <w:t xml:space="preserve">, in the sense that </w:t>
+      </w:r>
+      <w:r>
+        <w:rPr>
+          <w:rFonts w:ascii="Consolas" w:hAnsi="Consolas" w:cs="Times-Roman"/>
+          <w:sz w:val="24"/>
+          <w:szCs w:val="24"/>
+        </w:rPr>
+        <w:t>a computers lowest level is hardware, there must be something to run the software.</w:t>
+      </w:r>
     </w:p>
     <w:p>
       <w:pPr>
@@ -1879,7 +2376,7 @@
           <w:lang w:val="en-US"/>
         </w:rPr>
         <w:drawing>
-          <wp:inline distT="0" distB="0" distL="0" distR="0">
+          <wp:inline distT="0" distB="0" distL="0" distR="0" wp14:anchorId="1710ECEE" wp14:editId="7F5E2B04">
             <wp:extent cx="5581650" cy="1009650"/>
             <wp:effectExtent l="0" t="0" r="0" b="0"/>
             <wp:docPr id="1" name="Picture 1"/>
@@ -1894,7 +2391,7 @@
                     <pic:cNvPicPr/>
                   </pic:nvPicPr>
                   <pic:blipFill>
-                    <a:blip r:embed="rId7"/>
+                    <a:blip r:embed="rId8"/>
                     <a:stretch>
                       <a:fillRect/>
                     </a:stretch>
@@ -1942,6 +2439,107 @@
           <w:szCs w:val="24"/>
         </w:rPr>
       </w:pPr>
+      <w:r>
+        <w:rPr>
+          <w:rFonts w:ascii="Consolas" w:hAnsi="Consolas" w:cs="Times New Roman"/>
+          <w:bCs/>
+          <w:sz w:val="24"/>
+          <w:szCs w:val="24"/>
+        </w:rPr>
+        <w:t xml:space="preserve">In the sense that they cannot be changed, yes, because both were designed to be immutable, and only able to do what they were designed to do. </w:t>
+      </w:r>
+      <w:r>
+        <w:rPr>
+          <w:rFonts w:ascii="Consolas" w:hAnsi="Consolas" w:cs="Times New Roman"/>
+          <w:bCs/>
+          <w:sz w:val="24"/>
+          <w:szCs w:val="24"/>
+        </w:rPr>
+        <w:t xml:space="preserve">Babbage’s difference </w:t>
+      </w:r>
+      <w:r>
+        <w:rPr>
+          <w:rFonts w:ascii="Consolas" w:hAnsi="Consolas" w:cs="Times New Roman"/>
+          <w:bCs/>
+          <w:sz w:val="24"/>
+          <w:szCs w:val="24"/>
+        </w:rPr>
+        <w:t xml:space="preserve">handles </w:t>
+      </w:r>
+      <w:r>
+        <w:rPr>
+          <w:rFonts w:ascii="Consolas" w:hAnsi="Consolas" w:cs="Times New Roman"/>
+          <w:bCs/>
+          <w:sz w:val="24"/>
+          <w:szCs w:val="24"/>
+        </w:rPr>
+        <w:t>polynomial functions</w:t>
+      </w:r>
+      <w:r>
+        <w:rPr>
+          <w:rFonts w:ascii="Consolas" w:hAnsi="Consolas" w:cs="Times New Roman"/>
+          <w:bCs/>
+          <w:sz w:val="24"/>
+          <w:szCs w:val="24"/>
+        </w:rPr>
+        <w:t xml:space="preserve"> and </w:t>
+      </w:r>
+      <w:r>
+        <w:rPr>
+          <w:rFonts w:ascii="Consolas" w:hAnsi="Consolas" w:cs="Times New Roman"/>
+          <w:bCs/>
+          <w:sz w:val="24"/>
+          <w:szCs w:val="24"/>
+        </w:rPr>
+        <w:t>CD ROM</w:t>
+      </w:r>
+      <w:r>
+        <w:rPr>
+          <w:rFonts w:ascii="Consolas" w:hAnsi="Consolas" w:cs="Times New Roman"/>
+          <w:bCs/>
+          <w:sz w:val="24"/>
+          <w:szCs w:val="24"/>
+        </w:rPr>
+        <w:t xml:space="preserve"> handles CDs. The </w:t>
+      </w:r>
+      <w:r>
+        <w:rPr>
+          <w:rFonts w:ascii="Consolas" w:hAnsi="Consolas" w:cs="Times New Roman"/>
+          <w:bCs/>
+          <w:sz w:val="24"/>
+          <w:szCs w:val="24"/>
+        </w:rPr>
+        <w:t>difference engine</w:t>
+      </w:r>
+      <w:r>
+        <w:rPr>
+          <w:rFonts w:ascii="Consolas" w:hAnsi="Consolas" w:cs="Times New Roman"/>
+          <w:bCs/>
+          <w:sz w:val="24"/>
+          <w:szCs w:val="24"/>
+        </w:rPr>
+        <w:t xml:space="preserve"> has hard-wired </w:t>
+      </w:r>
+      <w:proofErr w:type="gramStart"/>
+      <w:r>
+        <w:rPr>
+          <w:rFonts w:ascii="Consolas" w:hAnsi="Consolas" w:cs="Times New Roman"/>
+          <w:bCs/>
+          <w:sz w:val="24"/>
+          <w:szCs w:val="24"/>
+        </w:rPr>
+        <w:t>functionality ;</w:t>
+      </w:r>
+      <w:proofErr w:type="gramEnd"/>
+      <w:r>
+        <w:rPr>
+          <w:rFonts w:ascii="Consolas" w:hAnsi="Consolas" w:cs="Times New Roman"/>
+          <w:bCs/>
+          <w:sz w:val="24"/>
+          <w:szCs w:val="24"/>
+        </w:rPr>
+        <w:t xml:space="preserve"> likewise, the CD Rom is burned and cannot be changes. </w:t>
+      </w:r>
     </w:p>
     <w:p>
       <w:pPr>
@@ -1993,9 +2591,309 @@
           <w:sz w:val="24"/>
           <w:szCs w:val="24"/>
         </w:rPr>
+        <w:t>7</w:t>
+      </w:r>
+      <w:r>
+        <w:rPr>
+          <w:rFonts w:ascii="Consolas" w:hAnsi="Consolas" w:cs="Times New Roman"/>
+          <w:b/>
+          <w:bCs/>
+          <w:sz w:val="24"/>
+          <w:szCs w:val="24"/>
+        </w:rPr>
+        <w:t>.</w:t>
+      </w:r>
+      <w:r>
+        <w:rPr>
+          <w:rFonts w:ascii="Consolas" w:hAnsi="Consolas" w:cs="Times New Roman"/>
+          <w:bCs/>
+          <w:sz w:val="24"/>
+          <w:szCs w:val="24"/>
+        </w:rPr>
+        <w:t xml:space="preserve"> Consider a computer with identical interpreters at levels 1, 2, and 3. It takes an interpreter n instructions to fetch, examine and execute one instruction. A level 1 instruction takes k nanoseconds to execute. How long does it take for an instructions at levels 2, 3 and 4?</w:t>
+      </w:r>
+    </w:p>
+    <w:p>
+      <w:pPr>
+        <w:autoSpaceDE w:val="0"/>
+        <w:autoSpaceDN w:val="0"/>
+        <w:adjustRightInd w:val="0"/>
+        <w:spacing w:after="0" w:line="240" w:lineRule="auto"/>
+        <w:rPr>
+          <w:rFonts w:ascii="Consolas" w:hAnsi="Consolas" w:cs="Times New Roman"/>
+          <w:bCs/>
+          <w:sz w:val="24"/>
+          <w:szCs w:val="24"/>
+        </w:rPr>
+      </w:pPr>
+    </w:p>
+    <w:p>
+      <w:pPr>
+        <w:autoSpaceDE w:val="0"/>
+        <w:autoSpaceDN w:val="0"/>
+        <w:adjustRightInd w:val="0"/>
+        <w:spacing w:after="0" w:line="240" w:lineRule="auto"/>
+        <w:rPr>
+          <w:rFonts w:ascii="Consolas" w:hAnsi="Consolas" w:cs="Times New Roman"/>
+          <w:bCs/>
+          <w:sz w:val="24"/>
+          <w:szCs w:val="24"/>
+        </w:rPr>
+      </w:pPr>
+      <w:r>
+        <w:rPr>
+          <w:rFonts w:ascii="Consolas" w:hAnsi="Consolas" w:cs="Times New Roman"/>
+          <w:bCs/>
+          <w:sz w:val="24"/>
+          <w:szCs w:val="24"/>
+        </w:rPr>
+        <w:t xml:space="preserve">Considering that all </w:t>
+      </w:r>
+      <w:r>
+        <w:rPr>
+          <w:rFonts w:ascii="Consolas" w:hAnsi="Consolas" w:cs="Times New Roman"/>
+          <w:bCs/>
+          <w:sz w:val="24"/>
+          <w:szCs w:val="24"/>
+        </w:rPr>
+        <w:t>interpreter</w:t>
+      </w:r>
+      <w:r>
+        <w:rPr>
+          <w:rFonts w:ascii="Consolas" w:hAnsi="Consolas" w:cs="Times New Roman"/>
+          <w:bCs/>
+          <w:sz w:val="24"/>
+          <w:szCs w:val="24"/>
+        </w:rPr>
+        <w:t xml:space="preserve"> levels take n instructions, and a</w:t>
+      </w:r>
+      <w:r>
+        <w:rPr>
+          <w:rFonts w:ascii="Consolas" w:hAnsi="Consolas" w:cs="Times New Roman"/>
+          <w:bCs/>
+          <w:sz w:val="24"/>
+          <w:szCs w:val="24"/>
+        </w:rPr>
+        <w:t xml:space="preserve"> level 1 instruction takes k nanoseconds</w:t>
+      </w:r>
+      <w:r>
+        <w:rPr>
+          <w:rFonts w:ascii="Consolas" w:hAnsi="Consolas" w:cs="Times New Roman"/>
+          <w:bCs/>
+          <w:sz w:val="24"/>
+          <w:szCs w:val="24"/>
+        </w:rPr>
+        <w:t xml:space="preserve">, then levels 2 would take n x n since it needs the level 1 instructions and would be delayed k times. </w:t>
+      </w:r>
+    </w:p>
+    <w:p>
+      <w:pPr>
+        <w:autoSpaceDE w:val="0"/>
+        <w:autoSpaceDN w:val="0"/>
+        <w:adjustRightInd w:val="0"/>
+        <w:spacing w:after="0" w:line="240" w:lineRule="auto"/>
+        <w:rPr>
+          <w:rFonts w:ascii="Consolas" w:hAnsi="Consolas" w:cs="Times New Roman"/>
+          <w:bCs/>
+          <w:sz w:val="24"/>
+          <w:szCs w:val="24"/>
+        </w:rPr>
+      </w:pPr>
+      <w:proofErr w:type="gramStart"/>
+      <w:r>
+        <w:rPr>
+          <w:rFonts w:ascii="Consolas" w:hAnsi="Consolas" w:cs="Times New Roman"/>
+          <w:bCs/>
+          <w:sz w:val="24"/>
+          <w:szCs w:val="24"/>
+        </w:rPr>
+        <w:t>So</w:t>
+      </w:r>
+      <w:proofErr w:type="gramEnd"/>
+      <w:r>
+        <w:rPr>
+          <w:rFonts w:ascii="Consolas" w:hAnsi="Consolas" w:cs="Times New Roman"/>
+          <w:bCs/>
+          <w:sz w:val="24"/>
+          <w:szCs w:val="24"/>
+        </w:rPr>
+        <w:t xml:space="preserve"> for Level 2: its n x n x k </w:t>
+      </w:r>
+    </w:p>
+    <w:p>
+      <w:pPr>
+        <w:autoSpaceDE w:val="0"/>
+        <w:autoSpaceDN w:val="0"/>
+        <w:adjustRightInd w:val="0"/>
+        <w:spacing w:after="0" w:line="240" w:lineRule="auto"/>
+        <w:rPr>
+          <w:rFonts w:ascii="Consolas" w:hAnsi="Consolas" w:cs="Times New Roman"/>
+          <w:bCs/>
+          <w:sz w:val="24"/>
+          <w:szCs w:val="24"/>
+        </w:rPr>
+      </w:pPr>
+      <w:r>
+        <w:rPr>
+          <w:rFonts w:ascii="Consolas" w:hAnsi="Consolas" w:cs="Times New Roman"/>
+          <w:bCs/>
+          <w:sz w:val="24"/>
+          <w:szCs w:val="24"/>
+        </w:rPr>
+        <w:t xml:space="preserve">level 3: </w:t>
+      </w:r>
+      <w:r>
+        <w:rPr>
+          <w:rFonts w:ascii="Consolas" w:hAnsi="Consolas" w:cs="Times New Roman"/>
+          <w:bCs/>
+          <w:sz w:val="24"/>
+          <w:szCs w:val="24"/>
+        </w:rPr>
+        <w:t>n x n x</w:t>
+      </w:r>
+      <w:r>
+        <w:rPr>
+          <w:rFonts w:ascii="Consolas" w:hAnsi="Consolas" w:cs="Times New Roman"/>
+          <w:bCs/>
+          <w:sz w:val="24"/>
+          <w:szCs w:val="24"/>
+        </w:rPr>
+        <w:t xml:space="preserve"> n</w:t>
+      </w:r>
+      <w:r>
+        <w:rPr>
+          <w:rFonts w:ascii="Consolas" w:hAnsi="Consolas" w:cs="Times New Roman"/>
+          <w:bCs/>
+          <w:sz w:val="24"/>
+          <w:szCs w:val="24"/>
+        </w:rPr>
+        <w:t xml:space="preserve"> </w:t>
+      </w:r>
+      <w:r>
+        <w:rPr>
+          <w:rFonts w:ascii="Consolas" w:hAnsi="Consolas" w:cs="Times New Roman"/>
+          <w:bCs/>
+          <w:sz w:val="24"/>
+          <w:szCs w:val="24"/>
+        </w:rPr>
+        <w:t>x k</w:t>
+      </w:r>
+    </w:p>
+    <w:p>
+      <w:pPr>
+        <w:autoSpaceDE w:val="0"/>
+        <w:autoSpaceDN w:val="0"/>
+        <w:adjustRightInd w:val="0"/>
+        <w:spacing w:after="0" w:line="240" w:lineRule="auto"/>
+        <w:rPr>
+          <w:rFonts w:ascii="Consolas" w:hAnsi="Consolas" w:cs="Times New Roman"/>
+          <w:bCs/>
+          <w:sz w:val="24"/>
+          <w:szCs w:val="24"/>
+        </w:rPr>
+      </w:pPr>
+      <w:r>
+        <w:rPr>
+          <w:rFonts w:ascii="Consolas" w:hAnsi="Consolas" w:cs="Times New Roman"/>
+          <w:bCs/>
+          <w:sz w:val="24"/>
+          <w:szCs w:val="24"/>
+        </w:rPr>
         <w:lastRenderedPageBreak/>
-        <w:t>7</w:t>
-      </w:r>
+        <w:t xml:space="preserve">level </w:t>
+      </w:r>
+      <w:r>
+        <w:rPr>
+          <w:rFonts w:ascii="Consolas" w:hAnsi="Consolas" w:cs="Times New Roman"/>
+          <w:bCs/>
+          <w:sz w:val="24"/>
+          <w:szCs w:val="24"/>
+        </w:rPr>
+        <w:t>4</w:t>
+      </w:r>
+      <w:r>
+        <w:rPr>
+          <w:rFonts w:ascii="Consolas" w:hAnsi="Consolas" w:cs="Times New Roman"/>
+          <w:bCs/>
+          <w:sz w:val="24"/>
+          <w:szCs w:val="24"/>
+        </w:rPr>
+        <w:t>: n x n x n x</w:t>
+      </w:r>
+      <w:r>
+        <w:rPr>
+          <w:rFonts w:ascii="Consolas" w:hAnsi="Consolas" w:cs="Times New Roman"/>
+          <w:bCs/>
+          <w:sz w:val="24"/>
+          <w:szCs w:val="24"/>
+        </w:rPr>
+        <w:t xml:space="preserve"> n</w:t>
+      </w:r>
+      <w:r>
+        <w:rPr>
+          <w:rFonts w:ascii="Consolas" w:hAnsi="Consolas" w:cs="Times New Roman"/>
+          <w:bCs/>
+          <w:sz w:val="24"/>
+          <w:szCs w:val="24"/>
+        </w:rPr>
+        <w:t xml:space="preserve"> k</w:t>
+      </w:r>
+    </w:p>
+    <w:p>
+      <w:pPr>
+        <w:autoSpaceDE w:val="0"/>
+        <w:autoSpaceDN w:val="0"/>
+        <w:adjustRightInd w:val="0"/>
+        <w:spacing w:after="0" w:line="240" w:lineRule="auto"/>
+        <w:rPr>
+          <w:rFonts w:ascii="Consolas" w:hAnsi="Consolas" w:cs="Times New Roman"/>
+          <w:bCs/>
+          <w:sz w:val="24"/>
+          <w:szCs w:val="24"/>
+        </w:rPr>
+      </w:pPr>
+    </w:p>
+    <w:p>
+      <w:pPr>
+        <w:autoSpaceDE w:val="0"/>
+        <w:autoSpaceDN w:val="0"/>
+        <w:adjustRightInd w:val="0"/>
+        <w:spacing w:after="0" w:line="240" w:lineRule="auto"/>
+        <w:rPr>
+          <w:rFonts w:ascii="Consolas" w:hAnsi="Consolas" w:cs="Times New Roman"/>
+          <w:bCs/>
+          <w:sz w:val="24"/>
+          <w:szCs w:val="24"/>
+        </w:rPr>
+      </w:pPr>
+    </w:p>
+    <w:p>
+      <w:pPr>
+        <w:autoSpaceDE w:val="0"/>
+        <w:autoSpaceDN w:val="0"/>
+        <w:adjustRightInd w:val="0"/>
+        <w:spacing w:after="0" w:line="240" w:lineRule="auto"/>
+        <w:rPr>
+          <w:rFonts w:ascii="Consolas" w:hAnsi="Consolas" w:cs="Times New Roman"/>
+          <w:bCs/>
+          <w:sz w:val="24"/>
+          <w:szCs w:val="24"/>
+        </w:rPr>
+      </w:pPr>
+    </w:p>
+    <w:p>
+      <w:pPr>
+        <w:autoSpaceDE w:val="0"/>
+        <w:autoSpaceDN w:val="0"/>
+        <w:adjustRightInd w:val="0"/>
+        <w:spacing w:after="0" w:line="240" w:lineRule="auto"/>
+        <w:rPr>
+          <w:rFonts w:ascii="Consolas" w:hAnsi="Consolas" w:cs="Garamond,Bold"/>
+          <w:bCs/>
+          <w:sz w:val="24"/>
+          <w:szCs w:val="24"/>
+        </w:rPr>
+      </w:pPr>
       <w:r>
         <w:rPr>
           <w:rFonts w:ascii="Consolas" w:hAnsi="Consolas" w:cs="Times New Roman"/>
@@ -2004,102 +2902,41 @@
           <w:sz w:val="24"/>
           <w:szCs w:val="24"/>
         </w:rPr>
+        <w:t>8</w:t>
+      </w:r>
+      <w:r>
+        <w:rPr>
+          <w:rFonts w:ascii="Consolas" w:hAnsi="Consolas" w:cs="Times New Roman"/>
+          <w:b/>
+          <w:bCs/>
+          <w:sz w:val="24"/>
+          <w:szCs w:val="24"/>
+        </w:rPr>
         <w:t>.</w:t>
       </w:r>
       <w:r>
         <w:rPr>
-          <w:rFonts w:ascii="Consolas" w:hAnsi="Consolas" w:cs="Times New Roman"/>
-          <w:bCs/>
-          <w:sz w:val="24"/>
-          <w:szCs w:val="24"/>
-        </w:rPr>
-        <w:t xml:space="preserve"> Consider a computer with identical interpreters at levels 1, 2, and 3. It takes an interpreter n instructions to fetch, examine and execute one instruction. A level 1 instruction takes k nanoseconds to execute. How long does it take for an instructions at levels 2, 3 and 4?</w:t>
-      </w:r>
-    </w:p>
-    <w:p>
-      <w:pPr>
-        <w:autoSpaceDE w:val="0"/>
-        <w:autoSpaceDN w:val="0"/>
-        <w:adjustRightInd w:val="0"/>
-        <w:spacing w:after="0" w:line="240" w:lineRule="auto"/>
-        <w:rPr>
-          <w:rFonts w:ascii="Consolas" w:hAnsi="Consolas" w:cs="Times New Roman"/>
-          <w:bCs/>
-          <w:sz w:val="24"/>
-          <w:szCs w:val="24"/>
-        </w:rPr>
-      </w:pPr>
-    </w:p>
-    <w:p>
-      <w:pPr>
-        <w:autoSpaceDE w:val="0"/>
-        <w:autoSpaceDN w:val="0"/>
-        <w:adjustRightInd w:val="0"/>
-        <w:spacing w:after="0" w:line="240" w:lineRule="auto"/>
-        <w:rPr>
-          <w:rFonts w:ascii="Consolas" w:hAnsi="Consolas" w:cs="Times New Roman"/>
-          <w:bCs/>
-          <w:sz w:val="24"/>
-          <w:szCs w:val="24"/>
-        </w:rPr>
-      </w:pPr>
-    </w:p>
-    <w:p>
-      <w:pPr>
-        <w:autoSpaceDE w:val="0"/>
-        <w:autoSpaceDN w:val="0"/>
-        <w:adjustRightInd w:val="0"/>
-        <w:spacing w:after="0" w:line="240" w:lineRule="auto"/>
-        <w:rPr>
-          <w:rFonts w:ascii="Consolas" w:hAnsi="Consolas" w:cs="Times New Roman"/>
-          <w:bCs/>
-          <w:sz w:val="24"/>
-          <w:szCs w:val="24"/>
-        </w:rPr>
-      </w:pPr>
-    </w:p>
-    <w:p>
-      <w:pPr>
-        <w:autoSpaceDE w:val="0"/>
-        <w:autoSpaceDN w:val="0"/>
-        <w:adjustRightInd w:val="0"/>
-        <w:spacing w:after="0" w:line="240" w:lineRule="auto"/>
-        <w:rPr>
           <w:rFonts w:ascii="Consolas" w:hAnsi="Consolas" w:cs="Garamond,Bold"/>
           <w:bCs/>
           <w:sz w:val="24"/>
           <w:szCs w:val="24"/>
         </w:rPr>
-      </w:pPr>
-      <w:r>
-        <w:rPr>
-          <w:rFonts w:ascii="Consolas" w:hAnsi="Consolas" w:cs="Times New Roman"/>
-          <w:b/>
-          <w:bCs/>
-          <w:sz w:val="24"/>
-          <w:szCs w:val="24"/>
-        </w:rPr>
-        <w:t>8</w:t>
-      </w:r>
-      <w:r>
-        <w:rPr>
-          <w:rFonts w:ascii="Consolas" w:hAnsi="Consolas" w:cs="Times New Roman"/>
-          <w:b/>
-          <w:bCs/>
-          <w:sz w:val="24"/>
-          <w:szCs w:val="24"/>
-        </w:rPr>
-        <w:t>.</w:t>
-      </w:r>
-      <w:r>
+        <w:t>Draw a diagram for the Von Neumann Machine.</w:t>
+      </w:r>
+    </w:p>
+    <w:p>
+      <w:pPr>
+        <w:autoSpaceDE w:val="0"/>
+        <w:autoSpaceDN w:val="0"/>
+        <w:adjustRightInd w:val="0"/>
+        <w:spacing w:after="0" w:line="240" w:lineRule="auto"/>
         <w:rPr>
           <w:rFonts w:ascii="Consolas" w:hAnsi="Consolas" w:cs="Garamond,Bold"/>
           <w:bCs/>
           <w:sz w:val="24"/>
           <w:szCs w:val="24"/>
         </w:rPr>
-        <w:t>Draw a diagram for the Von Neumann Machine.</w:t>
-      </w:r>
+      </w:pPr>
     </w:p>
     <w:p>
       <w:pPr>
@@ -2114,20 +2951,49 @@
           <w:szCs w:val="24"/>
         </w:rPr>
       </w:pPr>
-    </w:p>
-    <w:p>
-      <w:pPr>
-        <w:autoSpaceDE w:val="0"/>
-        <w:autoSpaceDN w:val="0"/>
-        <w:adjustRightInd w:val="0"/>
-        <w:spacing w:after="0" w:line="240" w:lineRule="auto"/>
+      <w:r>
         <w:rPr>
           <w:rFonts w:ascii="Consolas" w:hAnsi="Consolas" w:cs="Garamond,Bold"/>
           <w:bCs/>
           <w:sz w:val="24"/>
           <w:szCs w:val="24"/>
         </w:rPr>
-      </w:pPr>
+        <w:drawing>
+          <wp:inline distT="0" distB="0" distL="0" distR="0" wp14:anchorId="286623F8" wp14:editId="5E19B883">
+            <wp:extent cx="5943600" cy="3735070"/>
+            <wp:effectExtent l="0" t="0" r="0" b="0"/>
+            <wp:docPr id="394848514" name="Picture 1" descr="A diagram of a computer system&#10;&#10;Description automatically generated"/>
+            <wp:cNvGraphicFramePr>
+              <a:graphicFrameLocks xmlns:a="http://schemas.openxmlformats.org/drawingml/2006/main" noChangeAspect="1"/>
+            </wp:cNvGraphicFramePr>
+            <a:graphic xmlns:a="http://schemas.openxmlformats.org/drawingml/2006/main">
+              <a:graphicData uri="http://schemas.openxmlformats.org/drawingml/2006/picture">
+                <pic:pic xmlns:pic="http://schemas.openxmlformats.org/drawingml/2006/picture">
+                  <pic:nvPicPr>
+                    <pic:cNvPr id="394848514" name="Picture 1" descr="A diagram of a computer system&#10;&#10;Description automatically generated"/>
+                    <pic:cNvPicPr/>
+                  </pic:nvPicPr>
+                  <pic:blipFill>
+                    <a:blip r:embed="rId9"/>
+                    <a:stretch>
+                      <a:fillRect/>
+                    </a:stretch>
+                  </pic:blipFill>
+                  <pic:spPr>
+                    <a:xfrm>
+                      <a:off x="0" y="0"/>
+                      <a:ext cx="5943600" cy="3735070"/>
+                    </a:xfrm>
+                    <a:prstGeom prst="rect">
+                      <a:avLst/>
+                    </a:prstGeom>
+                  </pic:spPr>
+                </pic:pic>
+              </a:graphicData>
+            </a:graphic>
+          </wp:inline>
+        </w:drawing>
+      </w:r>
     </w:p>
     <w:p>
       <w:pPr>
@@ -2198,6 +3064,76 @@
           <w:szCs w:val="24"/>
         </w:rPr>
         <w:t xml:space="preserve"> Name two ways that a program written at a given architectural layer can be converted for execution by a lower layer.</w:t>
+      </w:r>
+    </w:p>
+    <w:p>
+      <w:pPr>
+        <w:autoSpaceDE w:val="0"/>
+        <w:autoSpaceDN w:val="0"/>
+        <w:adjustRightInd w:val="0"/>
+        <w:spacing w:after="0" w:line="240" w:lineRule="auto"/>
+        <w:rPr>
+          <w:rFonts w:ascii="Consolas" w:hAnsi="Consolas" w:cs="Garamond,Bold"/>
+          <w:bCs/>
+          <w:sz w:val="24"/>
+          <w:szCs w:val="24"/>
+        </w:rPr>
+      </w:pPr>
+    </w:p>
+    <w:p>
+      <w:pPr>
+        <w:pStyle w:val="ListParagraph"/>
+        <w:numPr>
+          <w:ilvl w:val="0"/>
+          <w:numId w:val="1"/>
+        </w:numPr>
+        <w:autoSpaceDE w:val="0"/>
+        <w:autoSpaceDN w:val="0"/>
+        <w:adjustRightInd w:val="0"/>
+        <w:spacing w:after="0" w:line="240" w:lineRule="auto"/>
+        <w:rPr>
+          <w:rFonts w:ascii="Consolas" w:hAnsi="Consolas" w:cs="Garamond,Bold"/>
+          <w:bCs/>
+          <w:sz w:val="24"/>
+          <w:szCs w:val="24"/>
+        </w:rPr>
+      </w:pPr>
+      <w:r>
+        <w:rPr>
+          <w:rFonts w:ascii="Consolas" w:hAnsi="Consolas" w:cs="Garamond,Bold"/>
+          <w:bCs/>
+          <w:sz w:val="24"/>
+          <w:szCs w:val="24"/>
+        </w:rPr>
+        <w:t>Can be converted in the language to assembly level</w:t>
+      </w:r>
+    </w:p>
+    <w:p>
+      <w:pPr>
+        <w:pStyle w:val="ListParagraph"/>
+        <w:numPr>
+          <w:ilvl w:val="0"/>
+          <w:numId w:val="1"/>
+        </w:numPr>
+        <w:autoSpaceDE w:val="0"/>
+        <w:autoSpaceDN w:val="0"/>
+        <w:adjustRightInd w:val="0"/>
+        <w:spacing w:after="0" w:line="240" w:lineRule="auto"/>
+        <w:rPr>
+          <w:rFonts w:ascii="Consolas" w:hAnsi="Consolas" w:cs="Garamond,Bold"/>
+          <w:bCs/>
+          <w:sz w:val="24"/>
+          <w:szCs w:val="24"/>
+        </w:rPr>
+      </w:pPr>
+      <w:r>
+        <w:rPr>
+          <w:rFonts w:ascii="Consolas" w:hAnsi="Consolas" w:cs="Garamond,Bold"/>
+          <w:bCs/>
+          <w:sz w:val="24"/>
+          <w:szCs w:val="24"/>
+        </w:rPr>
+        <w:t>Can be converted in assembly level to instruction set level</w:t>
       </w:r>
     </w:p>
     <w:sectPr>
@@ -2210,8 +3146,105 @@
 </w:document>
 </file>
 
+<file path=word/numbering.xml><?xml version="1.0" encoding="utf-8"?>
+<w:numbering xmlns:wpc="http://schemas.microsoft.com/office/word/2010/wordprocessingCanvas" xmlns:cx="http://schemas.microsoft.com/office/drawing/2014/chartex" xmlns:cx1="http://schemas.microsoft.com/office/drawing/2015/9/8/chartex" xmlns:cx2="http://schemas.microsoft.com/office/drawing/2015/10/21/chartex" xmlns:cx3="http://schemas.microsoft.com/office/drawing/2016/5/9/chartex" xmlns:cx4="http://schemas.microsoft.com/office/drawing/2016/5/10/chartex" xmlns:cx5="http://schemas.microsoft.com/office/drawing/2016/5/11/chartex" xmlns:cx6="http://schemas.microsoft.com/office/drawing/2016/5/12/chartex" xmlns:cx7="http://schemas.microsoft.com/office/drawing/2016/5/13/chartex" xmlns:cx8="http://schemas.microsoft.com/office/drawing/2016/5/14/chartex" xmlns:mc="http://schemas.openxmlformats.org/markup-compatibility/2006" xmlns:aink="http://schemas.microsoft.com/office/drawing/2016/ink" xmlns:am3d="http://schemas.microsoft.com/office/drawing/2017/model3d" xmlns:o="urn:schemas-microsoft-com:office:office" xmlns:oel="http://schemas.microsoft.com/office/2019/extlst" xmlns:r="http://schemas.openxmlformats.org/officeDocument/2006/relationships" xmlns:m="http://schemas.openxmlformats.org/officeDocument/2006/math" xmlns:v="urn:schemas-microsoft-com:vml" xmlns:wp14="http://schemas.microsoft.com/office/word/2010/wordprocessingDrawing" xmlns:wp="http://schemas.openxmlformats.org/drawingml/2006/wordprocessingDrawing" xmlns:w10="urn:schemas-microsoft-com:office:word" xmlns:w="http://schemas.openxmlformats.org/wordprocessingml/2006/main" xmlns:w14="http://schemas.microsoft.com/office/word/2010/wordml" xmlns:w15="http://schemas.microsoft.com/office/word/2012/wordml" xmlns:w16cex="http://schemas.microsoft.com/office/word/2018/wordml/cex" xmlns:w16cid="http://schemas.microsoft.com/office/word/2016/wordml/cid" xmlns:w16="http://schemas.microsoft.com/office/word/2018/wordml" xmlns:w16du="http://schemas.microsoft.com/office/word/2023/wordml/word16du" xmlns:w16sdtdh="http://schemas.microsoft.com/office/word/2020/wordml/sdtdatahash" xmlns:w16sdtfl="http://schemas.microsoft.com/office/word/2024/wordml/sdtformatlock" xmlns:w16se="http://schemas.microsoft.com/office/word/2015/wordml/symex" xmlns:wpg="http://schemas.microsoft.com/office/word/2010/wordprocessingGroup" xmlns:wpi="http://schemas.microsoft.com/office/word/2010/wordprocessingInk" xmlns:wne="http://schemas.microsoft.com/office/word/2006/wordml" xmlns:wps="http://schemas.microsoft.com/office/word/2010/wordprocessingShape" mc:Ignorable="w14 w15 w16se w16cid w16 w16cex w16sdtdh w16sdtfl w16du wp14">
+  <w:abstractNum w:abstractNumId="0" w15:restartNumberingAfterBreak="0">
+    <w:nsid w:val="1D2E16FF"/>
+    <w:multiLevelType w:val="hybridMultilevel"/>
+    <w:tmpl w:val="4C9A404A"/>
+    <w:lvl w:ilvl="0" w:tplc="0409000F">
+      <w:start w:val="1"/>
+      <w:numFmt w:val="decimal"/>
+      <w:lvlText w:val="%1."/>
+      <w:lvlJc w:val="left"/>
+      <w:pPr>
+        <w:ind w:left="720" w:hanging="360"/>
+      </w:pPr>
+      <w:rPr>
+        <w:rFonts w:hint="default"/>
+      </w:rPr>
+    </w:lvl>
+    <w:lvl w:ilvl="1" w:tplc="04090019" w:tentative="1">
+      <w:start w:val="1"/>
+      <w:numFmt w:val="lowerLetter"/>
+      <w:lvlText w:val="%2."/>
+      <w:lvlJc w:val="left"/>
+      <w:pPr>
+        <w:ind w:left="1440" w:hanging="360"/>
+      </w:pPr>
+    </w:lvl>
+    <w:lvl w:ilvl="2" w:tplc="0409001B" w:tentative="1">
+      <w:start w:val="1"/>
+      <w:numFmt w:val="lowerRoman"/>
+      <w:lvlText w:val="%3."/>
+      <w:lvlJc w:val="right"/>
+      <w:pPr>
+        <w:ind w:left="2160" w:hanging="180"/>
+      </w:pPr>
+    </w:lvl>
+    <w:lvl w:ilvl="3" w:tplc="0409000F" w:tentative="1">
+      <w:start w:val="1"/>
+      <w:numFmt w:val="decimal"/>
+      <w:lvlText w:val="%4."/>
+      <w:lvlJc w:val="left"/>
+      <w:pPr>
+        <w:ind w:left="2880" w:hanging="360"/>
+      </w:pPr>
+    </w:lvl>
+    <w:lvl w:ilvl="4" w:tplc="04090019" w:tentative="1">
+      <w:start w:val="1"/>
+      <w:numFmt w:val="lowerLetter"/>
+      <w:lvlText w:val="%5."/>
+      <w:lvlJc w:val="left"/>
+      <w:pPr>
+        <w:ind w:left="3600" w:hanging="360"/>
+      </w:pPr>
+    </w:lvl>
+    <w:lvl w:ilvl="5" w:tplc="0409001B" w:tentative="1">
+      <w:start w:val="1"/>
+      <w:numFmt w:val="lowerRoman"/>
+      <w:lvlText w:val="%6."/>
+      <w:lvlJc w:val="right"/>
+      <w:pPr>
+        <w:ind w:left="4320" w:hanging="180"/>
+      </w:pPr>
+    </w:lvl>
+    <w:lvl w:ilvl="6" w:tplc="0409000F" w:tentative="1">
+      <w:start w:val="1"/>
+      <w:numFmt w:val="decimal"/>
+      <w:lvlText w:val="%7."/>
+      <w:lvlJc w:val="left"/>
+      <w:pPr>
+        <w:ind w:left="5040" w:hanging="360"/>
+      </w:pPr>
+    </w:lvl>
+    <w:lvl w:ilvl="7" w:tplc="04090019" w:tentative="1">
+      <w:start w:val="1"/>
+      <w:numFmt w:val="lowerLetter"/>
+      <w:lvlText w:val="%8."/>
+      <w:lvlJc w:val="left"/>
+      <w:pPr>
+        <w:ind w:left="5760" w:hanging="360"/>
+      </w:pPr>
+    </w:lvl>
+    <w:lvl w:ilvl="8" w:tplc="0409001B" w:tentative="1">
+      <w:start w:val="1"/>
+      <w:numFmt w:val="lowerRoman"/>
+      <w:lvlText w:val="%9."/>
+      <w:lvlJc w:val="right"/>
+      <w:pPr>
+        <w:ind w:left="6480" w:hanging="180"/>
+      </w:pPr>
+    </w:lvl>
+  </w:abstractNum>
+  <w:num w:numId="1" w16cid:durableId="1405569936">
+    <w:abstractNumId w:val="0"/>
+  </w:num>
+</w:numbering>
+</file>
+
 <file path=word/styles.xml><?xml version="1.0" encoding="utf-8"?>
-<w:styles xmlns:r="http://schemas.openxmlformats.org/officeDocument/2006/relationships" xmlns:w="http://schemas.openxmlformats.org/wordprocessingml/2006/main">
+<w:styles xmlns:mc="http://schemas.openxmlformats.org/markup-compatibility/2006" xmlns:r="http://schemas.openxmlformats.org/officeDocument/2006/relationships" xmlns:w="http://schemas.openxmlformats.org/wordprocessingml/2006/main" xmlns:w14="http://schemas.microsoft.com/office/word/2010/wordml" xmlns:w15="http://schemas.microsoft.com/office/word/2012/wordml" xmlns:w16cex="http://schemas.microsoft.com/office/word/2018/wordml/cex" xmlns:w16cid="http://schemas.microsoft.com/office/word/2016/wordml/cid" xmlns:w16="http://schemas.microsoft.com/office/word/2018/wordml" xmlns:w16du="http://schemas.microsoft.com/office/word/2023/wordml/word16du" xmlns:w16sdtdh="http://schemas.microsoft.com/office/word/2020/wordml/sdtdatahash" xmlns:w16sdtfl="http://schemas.microsoft.com/office/word/2024/wordml/sdtformatlock" xmlns:w16se="http://schemas.microsoft.com/office/word/2015/wordml/symex" mc:Ignorable="w14 w15 w16se w16cid w16 w16cex w16sdtdh w16sdtfl w16du">
   <w:docDefaults>
     <w:rPrDefault>
       <w:rPr>
@@ -2227,148 +3260,383 @@
       </w:pPr>
     </w:pPrDefault>
   </w:docDefaults>
-  <w:latentStyles w:defLockedState="0" w:defUIPriority="99" w:defSemiHidden="1" w:defUnhideWhenUsed="1" w:defQFormat="0" w:count="267">
-    <w:lsdException w:name="Normal" w:semiHidden="0" w:uiPriority="0" w:unhideWhenUsed="0" w:qFormat="1"/>
-    <w:lsdException w:name="heading 1" w:semiHidden="0" w:uiPriority="9" w:unhideWhenUsed="0" w:qFormat="1"/>
-    <w:lsdException w:name="heading 2" w:uiPriority="9" w:qFormat="1"/>
-    <w:lsdException w:name="heading 3" w:uiPriority="9" w:qFormat="1"/>
-    <w:lsdException w:name="heading 4" w:uiPriority="9" w:qFormat="1"/>
-    <w:lsdException w:name="heading 5" w:uiPriority="9" w:qFormat="1"/>
-    <w:lsdException w:name="heading 6" w:uiPriority="9" w:qFormat="1"/>
-    <w:lsdException w:name="heading 7" w:uiPriority="9" w:qFormat="1"/>
-    <w:lsdException w:name="heading 8" w:uiPriority="9" w:qFormat="1"/>
-    <w:lsdException w:name="heading 9" w:uiPriority="9" w:qFormat="1"/>
-    <w:lsdException w:name="toc 1" w:uiPriority="39"/>
-    <w:lsdException w:name="toc 2" w:uiPriority="39"/>
-    <w:lsdException w:name="toc 3" w:uiPriority="39"/>
-    <w:lsdException w:name="toc 4" w:uiPriority="39"/>
-    <w:lsdException w:name="toc 5" w:uiPriority="39"/>
-    <w:lsdException w:name="toc 6" w:uiPriority="39"/>
-    <w:lsdException w:name="toc 7" w:uiPriority="39"/>
-    <w:lsdException w:name="toc 8" w:uiPriority="39"/>
-    <w:lsdException w:name="toc 9" w:uiPriority="39"/>
-    <w:lsdException w:name="caption" w:uiPriority="35" w:qFormat="1"/>
-    <w:lsdException w:name="Title" w:semiHidden="0" w:uiPriority="10" w:unhideWhenUsed="0" w:qFormat="1"/>
-    <w:lsdException w:name="Default Paragraph Font" w:uiPriority="1"/>
-    <w:lsdException w:name="Subtitle" w:semiHidden="0" w:uiPriority="11" w:unhideWhenUsed="0" w:qFormat="1"/>
-    <w:lsdException w:name="Strong" w:semiHidden="0" w:uiPriority="22" w:unhideWhenUsed="0" w:qFormat="1"/>
-    <w:lsdException w:name="Emphasis" w:semiHidden="0" w:uiPriority="20" w:unhideWhenUsed="0" w:qFormat="1"/>
-    <w:lsdException w:name="Normal Table" w:semiHidden="0" w:unhideWhenUsed="0"/>
-    <w:lsdException w:name="Table Subtle 1" w:semiHidden="0" w:unhideWhenUsed="0"/>
-    <w:lsdException w:name="Table Web 2" w:semiHidden="0" w:unhideWhenUsed="0"/>
-    <w:lsdException w:name="Table Web 3" w:semiHidden="0" w:unhideWhenUsed="0"/>
-    <w:lsdException w:name="Table Grid" w:semiHidden="0" w:uiPriority="39" w:unhideWhenUsed="0"/>
-    <w:lsdException w:name="Placeholder Text" w:unhideWhenUsed="0"/>
-    <w:lsdException w:name="No Spacing" w:semiHidden="0" w:uiPriority="1" w:unhideWhenUsed="0" w:qFormat="1"/>
-    <w:lsdException w:name="Light Shading" w:semiHidden="0" w:uiPriority="60" w:unhideWhenUsed="0"/>
-    <w:lsdException w:name="Light List" w:semiHidden="0" w:uiPriority="61" w:unhideWhenUsed="0"/>
-    <w:lsdException w:name="Light Grid" w:semiHidden="0" w:uiPriority="62" w:unhideWhenUsed="0"/>
-    <w:lsdException w:name="Medium Shading 1" w:semiHidden="0" w:uiPriority="63" w:unhideWhenUsed="0"/>
-    <w:lsdException w:name="Medium Shading 2" w:semiHidden="0" w:uiPriority="64" w:unhideWhenUsed="0"/>
-    <w:lsdException w:name="Medium List 1" w:semiHidden="0" w:uiPriority="65" w:unhideWhenUsed="0"/>
-    <w:lsdException w:name="Medium List 2" w:semiHidden="0" w:uiPriority="66" w:unhideWhenUsed="0"/>
-    <w:lsdException w:name="Medium Grid 1" w:semiHidden="0" w:uiPriority="67" w:unhideWhenUsed="0"/>
-    <w:lsdException w:name="Medium Grid 2" w:semiHidden="0" w:uiPriority="68" w:unhideWhenUsed="0"/>
-    <w:lsdException w:name="Medium Grid 3" w:semiHidden="0" w:uiPriority="69" w:unhideWhenUsed="0"/>
-    <w:lsdException w:name="Dark List" w:semiHidden="0" w:uiPriority="70" w:unhideWhenUsed="0"/>
-    <w:lsdException w:name="Colorful Shading" w:semiHidden="0" w:uiPriority="71" w:unhideWhenUsed="0"/>
-    <w:lsdException w:name="Colorful List" w:semiHidden="0" w:uiPriority="72" w:unhideWhenUsed="0"/>
-    <w:lsdException w:name="Colorful Grid" w:semiHidden="0" w:uiPriority="73" w:unhideWhenUsed="0"/>
-    <w:lsdException w:name="Light Shading Accent 1" w:semiHidden="0" w:uiPriority="60" w:unhideWhenUsed="0"/>
-    <w:lsdException w:name="Light List Accent 1" w:semiHidden="0" w:uiPriority="61" w:unhideWhenUsed="0"/>
-    <w:lsdException w:name="Light Grid Accent 1" w:semiHidden="0" w:uiPriority="62" w:unhideWhenUsed="0"/>
-    <w:lsdException w:name="Medium Shading 1 Accent 1" w:semiHidden="0" w:uiPriority="63" w:unhideWhenUsed="0"/>
-    <w:lsdException w:name="Medium Shading 2 Accent 1" w:semiHidden="0" w:uiPriority="64" w:unhideWhenUsed="0"/>
-    <w:lsdException w:name="Medium List 1 Accent 1" w:semiHidden="0" w:uiPriority="65" w:unhideWhenUsed="0"/>
-    <w:lsdException w:name="Revision" w:unhideWhenUsed="0"/>
-    <w:lsdException w:name="List Paragraph" w:semiHidden="0" w:uiPriority="34" w:unhideWhenUsed="0" w:qFormat="1"/>
-    <w:lsdException w:name="Quote" w:semiHidden="0" w:uiPriority="29" w:unhideWhenUsed="0" w:qFormat="1"/>
-    <w:lsdException w:name="Intense Quote" w:semiHidden="0" w:uiPriority="30" w:unhideWhenUsed="0" w:qFormat="1"/>
-    <w:lsdException w:name="Medium List 2 Accent 1" w:semiHidden="0" w:uiPriority="66" w:unhideWhenUsed="0"/>
-    <w:lsdException w:name="Medium Grid 1 Accent 1" w:semiHidden="0" w:uiPriority="67" w:unhideWhenUsed="0"/>
-    <w:lsdException w:name="Medium Grid 2 Accent 1" w:semiHidden="0" w:uiPriority="68" w:unhideWhenUsed="0"/>
-    <w:lsdException w:name="Medium Grid 3 Accent 1" w:semiHidden="0" w:uiPriority="69" w:unhideWhenUsed="0"/>
-    <w:lsdException w:name="Dark List Accent 1" w:semiHidden="0" w:uiPriority="70" w:unhideWhenUsed="0"/>
-    <w:lsdException w:name="Colorful Shading Accent 1" w:semiHidden="0" w:uiPriority="71" w:unhideWhenUsed="0"/>
-    <w:lsdException w:name="Colorful List Accent 1" w:semiHidden="0" w:uiPriority="72" w:unhideWhenUsed="0"/>
-    <w:lsdException w:name="Colorful Grid Accent 1" w:semiHidden="0" w:uiPriority="73" w:unhideWhenUsed="0"/>
-    <w:lsdException w:name="Light Shading Accent 2" w:semiHidden="0" w:uiPriority="60" w:unhideWhenUsed="0"/>
-    <w:lsdException w:name="Light List Accent 2" w:semiHidden="0" w:uiPriority="61" w:unhideWhenUsed="0"/>
-    <w:lsdException w:name="Light Grid Accent 2" w:semiHidden="0" w:uiPriority="62" w:unhideWhenUsed="0"/>
-    <w:lsdException w:name="Medium Shading 1 Accent 2" w:semiHidden="0" w:uiPriority="63" w:unhideWhenUsed="0"/>
-    <w:lsdException w:name="Medium Shading 2 Accent 2" w:semiHidden="0" w:uiPriority="64" w:unhideWhenUsed="0"/>
-    <w:lsdException w:name="Medium List 1 Accent 2" w:semiHidden="0" w:uiPriority="65" w:unhideWhenUsed="0"/>
-    <w:lsdException w:name="Medium List 2 Accent 2" w:semiHidden="0" w:uiPriority="66" w:unhideWhenUsed="0"/>
-    <w:lsdException w:name="Medium Grid 1 Accent 2" w:semiHidden="0" w:uiPriority="67" w:unhideWhenUsed="0"/>
-    <w:lsdException w:name="Medium Grid 2 Accent 2" w:semiHidden="0" w:uiPriority="68" w:unhideWhenUsed="0"/>
-    <w:lsdException w:name="Medium Grid 3 Accent 2" w:semiHidden="0" w:uiPriority="69" w:unhideWhenUsed="0"/>
-    <w:lsdException w:name="Dark List Accent 2" w:semiHidden="0" w:uiPriority="70" w:unhideWhenUsed="0"/>
-    <w:lsdException w:name="Colorful Shading Accent 2" w:semiHidden="0" w:uiPriority="71" w:unhideWhenUsed="0"/>
-    <w:lsdException w:name="Colorful List Accent 2" w:semiHidden="0" w:uiPriority="72" w:unhideWhenUsed="0"/>
-    <w:lsdException w:name="Colorful Grid Accent 2" w:semiHidden="0" w:uiPriority="73" w:unhideWhenUsed="0"/>
-    <w:lsdException w:name="Light Shading Accent 3" w:semiHidden="0" w:uiPriority="60" w:unhideWhenUsed="0"/>
-    <w:lsdException w:name="Light List Accent 3" w:semiHidden="0" w:uiPriority="61" w:unhideWhenUsed="0"/>
-    <w:lsdException w:name="Light Grid Accent 3" w:semiHidden="0" w:uiPriority="62" w:unhideWhenUsed="0"/>
-    <w:lsdException w:name="Medium Shading 1 Accent 3" w:semiHidden="0" w:uiPriority="63" w:unhideWhenUsed="0"/>
-    <w:lsdException w:name="Medium Shading 2 Accent 3" w:semiHidden="0" w:uiPriority="64" w:unhideWhenUsed="0"/>
-    <w:lsdException w:name="Medium List 1 Accent 3" w:semiHidden="0" w:uiPriority="65" w:unhideWhenUsed="0"/>
-    <w:lsdException w:name="Medium List 2 Accent 3" w:semiHidden="0" w:uiPriority="66" w:unhideWhenUsed="0"/>
-    <w:lsdException w:name="Medium Grid 1 Accent 3" w:semiHidden="0" w:uiPriority="67" w:unhideWhenUsed="0"/>
-    <w:lsdException w:name="Medium Grid 2 Accent 3" w:semiHidden="0" w:uiPriority="68" w:unhideWhenUsed="0"/>
-    <w:lsdException w:name="Medium Grid 3 Accent 3" w:semiHidden="0" w:uiPriority="69" w:unhideWhenUsed="0"/>
-    <w:lsdException w:name="Dark List Accent 3" w:semiHidden="0" w:uiPriority="70" w:unhideWhenUsed="0"/>
-    <w:lsdException w:name="Colorful Shading Accent 3" w:semiHidden="0" w:uiPriority="71" w:unhideWhenUsed="0"/>
-    <w:lsdException w:name="Colorful List Accent 3" w:semiHidden="0" w:uiPriority="72" w:unhideWhenUsed="0"/>
-    <w:lsdException w:name="Colorful Grid Accent 3" w:semiHidden="0" w:uiPriority="73" w:unhideWhenUsed="0"/>
-    <w:lsdException w:name="Light Shading Accent 4" w:semiHidden="0" w:uiPriority="60" w:unhideWhenUsed="0"/>
-    <w:lsdException w:name="Light List Accent 4" w:semiHidden="0" w:uiPriority="61" w:unhideWhenUsed="0"/>
-    <w:lsdException w:name="Light Grid Accent 4" w:semiHidden="0" w:uiPriority="62" w:unhideWhenUsed="0"/>
-    <w:lsdException w:name="Medium Shading 1 Accent 4" w:semiHidden="0" w:uiPriority="63" w:unhideWhenUsed="0"/>
-    <w:lsdException w:name="Medium Shading 2 Accent 4" w:semiHidden="0" w:uiPriority="64" w:unhideWhenUsed="0"/>
-    <w:lsdException w:name="Medium List 1 Accent 4" w:semiHidden="0" w:uiPriority="65" w:unhideWhenUsed="0"/>
-    <w:lsdException w:name="Medium List 2 Accent 4" w:semiHidden="0" w:uiPriority="66" w:unhideWhenUsed="0"/>
-    <w:lsdException w:name="Medium Grid 1 Accent 4" w:semiHidden="0" w:uiPriority="67" w:unhideWhenUsed="0"/>
-    <w:lsdException w:name="Medium Grid 2 Accent 4" w:semiHidden="0" w:uiPriority="68" w:unhideWhenUsed="0"/>
-    <w:lsdException w:name="Medium Grid 3 Accent 4" w:semiHidden="0" w:uiPriority="69" w:unhideWhenUsed="0"/>
-    <w:lsdException w:name="Dark List Accent 4" w:semiHidden="0" w:uiPriority="70" w:unhideWhenUsed="0"/>
-    <w:lsdException w:name="Colorful Shading Accent 4" w:semiHidden="0" w:uiPriority="71" w:unhideWhenUsed="0"/>
-    <w:lsdException w:name="Colorful List Accent 4" w:semiHidden="0" w:uiPriority="72" w:unhideWhenUsed="0"/>
-    <w:lsdException w:name="Colorful Grid Accent 4" w:semiHidden="0" w:uiPriority="73" w:unhideWhenUsed="0"/>
-    <w:lsdException w:name="Light Shading Accent 5" w:semiHidden="0" w:uiPriority="60" w:unhideWhenUsed="0"/>
-    <w:lsdException w:name="Light List Accent 5" w:semiHidden="0" w:uiPriority="61" w:unhideWhenUsed="0"/>
-    <w:lsdException w:name="Light Grid Accent 5" w:semiHidden="0" w:uiPriority="62" w:unhideWhenUsed="0"/>
-    <w:lsdException w:name="Medium Shading 1 Accent 5" w:semiHidden="0" w:uiPriority="63" w:unhideWhenUsed="0"/>
-    <w:lsdException w:name="Medium Shading 2 Accent 5" w:semiHidden="0" w:uiPriority="64" w:unhideWhenUsed="0"/>
-    <w:lsdException w:name="Medium List 1 Accent 5" w:semiHidden="0" w:uiPriority="65" w:unhideWhenUsed="0"/>
-    <w:lsdException w:name="Medium List 2 Accent 5" w:semiHidden="0" w:uiPriority="66" w:unhideWhenUsed="0"/>
-    <w:lsdException w:name="Medium Grid 1 Accent 5" w:semiHidden="0" w:uiPriority="67" w:unhideWhenUsed="0"/>
-    <w:lsdException w:name="Medium Grid 2 Accent 5" w:semiHidden="0" w:uiPriority="68" w:unhideWhenUsed="0"/>
-    <w:lsdException w:name="Medium Grid 3 Accent 5" w:semiHidden="0" w:uiPriority="69" w:unhideWhenUsed="0"/>
-    <w:lsdException w:name="Dark List Accent 5" w:semiHidden="0" w:uiPriority="70" w:unhideWhenUsed="0"/>
-    <w:lsdException w:name="Colorful Shading Accent 5" w:semiHidden="0" w:uiPriority="71" w:unhideWhenUsed="0"/>
-    <w:lsdException w:name="Colorful List Accent 5" w:semiHidden="0" w:uiPriority="72" w:unhideWhenUsed="0"/>
-    <w:lsdException w:name="Colorful Grid Accent 5" w:semiHidden="0" w:uiPriority="73" w:unhideWhenUsed="0"/>
-    <w:lsdException w:name="Light Shading Accent 6" w:semiHidden="0" w:uiPriority="60" w:unhideWhenUsed="0"/>
-    <w:lsdException w:name="Light List Accent 6" w:semiHidden="0" w:uiPriority="61" w:unhideWhenUsed="0"/>
-    <w:lsdException w:name="Light Grid Accent 6" w:semiHidden="0" w:uiPriority="62" w:unhideWhenUsed="0"/>
-    <w:lsdException w:name="Medium Shading 1 Accent 6" w:semiHidden="0" w:uiPriority="63" w:unhideWhenUsed="0"/>
-    <w:lsdException w:name="Medium Shading 2 Accent 6" w:semiHidden="0" w:uiPriority="64" w:unhideWhenUsed="0"/>
-    <w:lsdException w:name="Medium List 1 Accent 6" w:semiHidden="0" w:uiPriority="65" w:unhideWhenUsed="0"/>
-    <w:lsdException w:name="Medium List 2 Accent 6" w:semiHidden="0" w:uiPriority="66" w:unhideWhenUsed="0"/>
-    <w:lsdException w:name="Medium Grid 1 Accent 6" w:semiHidden="0" w:uiPriority="67" w:unhideWhenUsed="0"/>
-    <w:lsdException w:name="Medium Grid 2 Accent 6" w:semiHidden="0" w:uiPriority="68" w:unhideWhenUsed="0"/>
-    <w:lsdException w:name="Medium Grid 3 Accent 6" w:semiHidden="0" w:uiPriority="69" w:unhideWhenUsed="0"/>
-    <w:lsdException w:name="Dark List Accent 6" w:semiHidden="0" w:uiPriority="70" w:unhideWhenUsed="0"/>
-    <w:lsdException w:name="Colorful Shading Accent 6" w:semiHidden="0" w:uiPriority="71" w:unhideWhenUsed="0"/>
-    <w:lsdException w:name="Colorful List Accent 6" w:semiHidden="0" w:uiPriority="72" w:unhideWhenUsed="0"/>
-    <w:lsdException w:name="Colorful Grid Accent 6" w:semiHidden="0" w:uiPriority="73" w:unhideWhenUsed="0"/>
-    <w:lsdException w:name="Subtle Emphasis" w:semiHidden="0" w:uiPriority="19" w:unhideWhenUsed="0" w:qFormat="1"/>
-    <w:lsdException w:name="Intense Emphasis" w:semiHidden="0" w:uiPriority="21" w:unhideWhenUsed="0" w:qFormat="1"/>
-    <w:lsdException w:name="Subtle Reference" w:semiHidden="0" w:uiPriority="31" w:unhideWhenUsed="0" w:qFormat="1"/>
-    <w:lsdException w:name="Intense Reference" w:semiHidden="0" w:uiPriority="32" w:unhideWhenUsed="0" w:qFormat="1"/>
-    <w:lsdException w:name="Book Title" w:semiHidden="0" w:uiPriority="33" w:unhideWhenUsed="0" w:qFormat="1"/>
-    <w:lsdException w:name="Bibliography" w:uiPriority="37"/>
-    <w:lsdException w:name="TOC Heading" w:uiPriority="39" w:qFormat="1"/>
+  <w:latentStyles w:defLockedState="0" w:defUIPriority="99" w:defSemiHidden="0" w:defUnhideWhenUsed="0" w:defQFormat="0" w:count="376">
+    <w:lsdException w:name="Normal" w:uiPriority="0" w:qFormat="1"/>
+    <w:lsdException w:name="heading 1" w:uiPriority="9" w:qFormat="1"/>
+    <w:lsdException w:name="heading 2" w:semiHidden="1" w:uiPriority="9" w:unhideWhenUsed="1" w:qFormat="1"/>
+    <w:lsdException w:name="heading 3" w:semiHidden="1" w:uiPriority="9" w:unhideWhenUsed="1" w:qFormat="1"/>
+    <w:lsdException w:name="heading 4" w:semiHidden="1" w:uiPriority="9" w:unhideWhenUsed="1" w:qFormat="1"/>
+    <w:lsdException w:name="heading 5" w:semiHidden="1" w:uiPriority="9" w:unhideWhenUsed="1" w:qFormat="1"/>
+    <w:lsdException w:name="heading 6" w:semiHidden="1" w:uiPriority="9" w:unhideWhenUsed="1" w:qFormat="1"/>
+    <w:lsdException w:name="heading 7" w:semiHidden="1" w:uiPriority="9" w:unhideWhenUsed="1" w:qFormat="1"/>
+    <w:lsdException w:name="heading 8" w:semiHidden="1" w:uiPriority="9" w:unhideWhenUsed="1" w:qFormat="1"/>
+    <w:lsdException w:name="heading 9" w:semiHidden="1" w:uiPriority="9" w:unhideWhenUsed="1" w:qFormat="1"/>
+    <w:lsdException w:name="index 1" w:semiHidden="1" w:unhideWhenUsed="1"/>
+    <w:lsdException w:name="index 2" w:semiHidden="1" w:unhideWhenUsed="1"/>
+    <w:lsdException w:name="index 3" w:semiHidden="1" w:unhideWhenUsed="1"/>
+    <w:lsdException w:name="index 4" w:semiHidden="1" w:unhideWhenUsed="1"/>
+    <w:lsdException w:name="index 5" w:semiHidden="1" w:unhideWhenUsed="1"/>
+    <w:lsdException w:name="index 6" w:semiHidden="1" w:unhideWhenUsed="1"/>
+    <w:lsdException w:name="index 7" w:semiHidden="1" w:unhideWhenUsed="1"/>
+    <w:lsdException w:name="index 8" w:semiHidden="1" w:unhideWhenUsed="1"/>
+    <w:lsdException w:name="index 9" w:semiHidden="1" w:unhideWhenUsed="1"/>
+    <w:lsdException w:name="toc 1" w:semiHidden="1" w:uiPriority="39" w:unhideWhenUsed="1"/>
+    <w:lsdException w:name="toc 2" w:semiHidden="1" w:uiPriority="39" w:unhideWhenUsed="1"/>
+    <w:lsdException w:name="toc 3" w:semiHidden="1" w:uiPriority="39" w:unhideWhenUsed="1"/>
+    <w:lsdException w:name="toc 4" w:semiHidden="1" w:uiPriority="39" w:unhideWhenUsed="1"/>
+    <w:lsdException w:name="toc 5" w:semiHidden="1" w:uiPriority="39" w:unhideWhenUsed="1"/>
+    <w:lsdException w:name="toc 6" w:semiHidden="1" w:uiPriority="39" w:unhideWhenUsed="1"/>
+    <w:lsdException w:name="toc 7" w:semiHidden="1" w:uiPriority="39" w:unhideWhenUsed="1"/>
+    <w:lsdException w:name="toc 8" w:semiHidden="1" w:uiPriority="39" w:unhideWhenUsed="1"/>
+    <w:lsdException w:name="toc 9" w:semiHidden="1" w:uiPriority="39" w:unhideWhenUsed="1"/>
+    <w:lsdException w:name="Normal Indent" w:semiHidden="1" w:unhideWhenUsed="1"/>
+    <w:lsdException w:name="footnote text" w:semiHidden="1" w:unhideWhenUsed="1"/>
+    <w:lsdException w:name="annotation text" w:semiHidden="1" w:unhideWhenUsed="1"/>
+    <w:lsdException w:name="header" w:semiHidden="1" w:unhideWhenUsed="1"/>
+    <w:lsdException w:name="footer" w:semiHidden="1" w:unhideWhenUsed="1"/>
+    <w:lsdException w:name="index heading" w:semiHidden="1" w:unhideWhenUsed="1"/>
+    <w:lsdException w:name="caption" w:semiHidden="1" w:uiPriority="35" w:unhideWhenUsed="1" w:qFormat="1"/>
+    <w:lsdException w:name="table of figures" w:semiHidden="1" w:unhideWhenUsed="1"/>
+    <w:lsdException w:name="envelope address" w:semiHidden="1" w:unhideWhenUsed="1"/>
+    <w:lsdException w:name="envelope return" w:semiHidden="1" w:unhideWhenUsed="1"/>
+    <w:lsdException w:name="footnote reference" w:semiHidden="1" w:unhideWhenUsed="1"/>
+    <w:lsdException w:name="annotation reference" w:semiHidden="1" w:unhideWhenUsed="1"/>
+    <w:lsdException w:name="line number" w:semiHidden="1" w:unhideWhenUsed="1"/>
+    <w:lsdException w:name="page number" w:semiHidden="1" w:unhideWhenUsed="1"/>
+    <w:lsdException w:name="endnote reference" w:semiHidden="1" w:unhideWhenUsed="1"/>
+    <w:lsdException w:name="endnote text" w:semiHidden="1" w:unhideWhenUsed="1"/>
+    <w:lsdException w:name="table of authorities" w:semiHidden="1" w:unhideWhenUsed="1"/>
+    <w:lsdException w:name="macro" w:semiHidden="1" w:unhideWhenUsed="1"/>
+    <w:lsdException w:name="toa heading" w:semiHidden="1" w:unhideWhenUsed="1"/>
+    <w:lsdException w:name="List" w:semiHidden="1" w:unhideWhenUsed="1"/>
+    <w:lsdException w:name="List Bullet" w:semiHidden="1" w:unhideWhenUsed="1"/>
+    <w:lsdException w:name="List Number" w:semiHidden="1" w:unhideWhenUsed="1"/>
+    <w:lsdException w:name="List 2" w:semiHidden="1" w:unhideWhenUsed="1"/>
+    <w:lsdException w:name="List 3" w:semiHidden="1" w:unhideWhenUsed="1"/>
+    <w:lsdException w:name="List 4" w:semiHidden="1" w:unhideWhenUsed="1"/>
+    <w:lsdException w:name="List 5" w:semiHidden="1" w:unhideWhenUsed="1"/>
+    <w:lsdException w:name="List Bullet 2" w:semiHidden="1" w:unhideWhenUsed="1"/>
+    <w:lsdException w:name="List Bullet 3" w:semiHidden="1" w:unhideWhenUsed="1"/>
+    <w:lsdException w:name="List Bullet 4" w:semiHidden="1" w:unhideWhenUsed="1"/>
+    <w:lsdException w:name="List Bullet 5" w:semiHidden="1" w:unhideWhenUsed="1"/>
+    <w:lsdException w:name="List Number 2" w:semiHidden="1" w:unhideWhenUsed="1"/>
+    <w:lsdException w:name="List Number 3" w:semiHidden="1" w:unhideWhenUsed="1"/>
+    <w:lsdException w:name="List Number 4" w:semiHidden="1" w:unhideWhenUsed="1"/>
+    <w:lsdException w:name="List Number 5" w:semiHidden="1" w:unhideWhenUsed="1"/>
+    <w:lsdException w:name="Title" w:uiPriority="10" w:qFormat="1"/>
+    <w:lsdException w:name="Closing" w:semiHidden="1" w:unhideWhenUsed="1"/>
+    <w:lsdException w:name="Signature" w:semiHidden="1" w:unhideWhenUsed="1"/>
+    <w:lsdException w:name="Default Paragraph Font" w:semiHidden="1" w:uiPriority="1" w:unhideWhenUsed="1"/>
+    <w:lsdException w:name="Body Text" w:semiHidden="1" w:unhideWhenUsed="1"/>
+    <w:lsdException w:name="Body Text Indent" w:semiHidden="1" w:unhideWhenUsed="1"/>
+    <w:lsdException w:name="List Continue" w:semiHidden="1" w:unhideWhenUsed="1"/>
+    <w:lsdException w:name="List Continue 2" w:semiHidden="1" w:unhideWhenUsed="1"/>
+    <w:lsdException w:name="List Continue 3" w:semiHidden="1" w:unhideWhenUsed="1"/>
+    <w:lsdException w:name="List Continue 4" w:semiHidden="1" w:unhideWhenUsed="1"/>
+    <w:lsdException w:name="List Continue 5" w:semiHidden="1" w:unhideWhenUsed="1"/>
+    <w:lsdException w:name="Message Header" w:semiHidden="1" w:unhideWhenUsed="1"/>
+    <w:lsdException w:name="Subtitle" w:uiPriority="11" w:qFormat="1"/>
+    <w:lsdException w:name="Salutation" w:semiHidden="1" w:unhideWhenUsed="1"/>
+    <w:lsdException w:name="Date" w:semiHidden="1" w:unhideWhenUsed="1"/>
+    <w:lsdException w:name="Body Text First Indent" w:semiHidden="1" w:unhideWhenUsed="1"/>
+    <w:lsdException w:name="Body Text First Indent 2" w:semiHidden="1" w:unhideWhenUsed="1"/>
+    <w:lsdException w:name="Note Heading" w:semiHidden="1" w:unhideWhenUsed="1"/>
+    <w:lsdException w:name="Body Text 2" w:semiHidden="1" w:unhideWhenUsed="1"/>
+    <w:lsdException w:name="Body Text 3" w:semiHidden="1" w:unhideWhenUsed="1"/>
+    <w:lsdException w:name="Body Text Indent 2" w:semiHidden="1" w:unhideWhenUsed="1"/>
+    <w:lsdException w:name="Body Text Indent 3" w:semiHidden="1" w:unhideWhenUsed="1"/>
+    <w:lsdException w:name="Block Text" w:semiHidden="1" w:unhideWhenUsed="1"/>
+    <w:lsdException w:name="Hyperlink" w:semiHidden="1" w:unhideWhenUsed="1"/>
+    <w:lsdException w:name="FollowedHyperlink" w:semiHidden="1" w:unhideWhenUsed="1"/>
+    <w:lsdException w:name="Strong" w:uiPriority="22" w:qFormat="1"/>
+    <w:lsdException w:name="Emphasis" w:uiPriority="20" w:qFormat="1"/>
+    <w:lsdException w:name="Document Map" w:semiHidden="1" w:unhideWhenUsed="1"/>
+    <w:lsdException w:name="Plain Text" w:semiHidden="1" w:unhideWhenUsed="1"/>
+    <w:lsdException w:name="E-mail Signature" w:semiHidden="1" w:unhideWhenUsed="1"/>
+    <w:lsdException w:name="HTML Top of Form" w:semiHidden="1" w:unhideWhenUsed="1"/>
+    <w:lsdException w:name="HTML Bottom of Form" w:semiHidden="1" w:unhideWhenUsed="1"/>
+    <w:lsdException w:name="Normal (Web)" w:semiHidden="1" w:unhideWhenUsed="1"/>
+    <w:lsdException w:name="HTML Acronym" w:semiHidden="1" w:unhideWhenUsed="1"/>
+    <w:lsdException w:name="HTML Address" w:semiHidden="1" w:unhideWhenUsed="1"/>
+    <w:lsdException w:name="HTML Cite" w:semiHidden="1" w:unhideWhenUsed="1"/>
+    <w:lsdException w:name="HTML Code" w:semiHidden="1" w:unhideWhenUsed="1"/>
+    <w:lsdException w:name="HTML Definition" w:semiHidden="1" w:unhideWhenUsed="1"/>
+    <w:lsdException w:name="HTML Keyboard" w:semiHidden="1" w:unhideWhenUsed="1"/>
+    <w:lsdException w:name="HTML Preformatted" w:semiHidden="1" w:unhideWhenUsed="1"/>
+    <w:lsdException w:name="HTML Sample" w:semiHidden="1" w:unhideWhenUsed="1"/>
+    <w:lsdException w:name="HTML Typewriter" w:semiHidden="1" w:unhideWhenUsed="1"/>
+    <w:lsdException w:name="HTML Variable" w:semiHidden="1" w:unhideWhenUsed="1"/>
+    <w:lsdException w:name="Normal Table" w:semiHidden="1" w:unhideWhenUsed="1"/>
+    <w:lsdException w:name="annotation subject" w:semiHidden="1" w:unhideWhenUsed="1"/>
+    <w:lsdException w:name="No List" w:semiHidden="1" w:unhideWhenUsed="1"/>
+    <w:lsdException w:name="Outline List 1" w:semiHidden="1" w:unhideWhenUsed="1"/>
+    <w:lsdException w:name="Outline List 2" w:semiHidden="1" w:unhideWhenUsed="1"/>
+    <w:lsdException w:name="Outline List 3" w:semiHidden="1" w:unhideWhenUsed="1"/>
+    <w:lsdException w:name="Table Simple 1" w:semiHidden="1" w:unhideWhenUsed="1"/>
+    <w:lsdException w:name="Table Simple 2" w:semiHidden="1" w:unhideWhenUsed="1"/>
+    <w:lsdException w:name="Table Simple 3" w:semiHidden="1" w:unhideWhenUsed="1"/>
+    <w:lsdException w:name="Table Classic 1" w:semiHidden="1" w:unhideWhenUsed="1"/>
+    <w:lsdException w:name="Table Classic 2" w:semiHidden="1" w:unhideWhenUsed="1"/>
+    <w:lsdException w:name="Table Classic 3" w:semiHidden="1" w:unhideWhenUsed="1"/>
+    <w:lsdException w:name="Table Classic 4" w:semiHidden="1" w:unhideWhenUsed="1"/>
+    <w:lsdException w:name="Table Colorful 1" w:semiHidden="1" w:unhideWhenUsed="1"/>
+    <w:lsdException w:name="Table Colorful 2" w:semiHidden="1" w:unhideWhenUsed="1"/>
+    <w:lsdException w:name="Table Colorful 3" w:semiHidden="1" w:unhideWhenUsed="1"/>
+    <w:lsdException w:name="Table Columns 1" w:semiHidden="1" w:unhideWhenUsed="1"/>
+    <w:lsdException w:name="Table Columns 2" w:semiHidden="1" w:unhideWhenUsed="1"/>
+    <w:lsdException w:name="Table Columns 3" w:semiHidden="1" w:unhideWhenUsed="1"/>
+    <w:lsdException w:name="Table Columns 4" w:semiHidden="1" w:unhideWhenUsed="1"/>
+    <w:lsdException w:name="Table Columns 5" w:semiHidden="1" w:unhideWhenUsed="1"/>
+    <w:lsdException w:name="Table Grid 1" w:semiHidden="1" w:unhideWhenUsed="1"/>
+    <w:lsdException w:name="Table Grid 2" w:semiHidden="1" w:unhideWhenUsed="1"/>
+    <w:lsdException w:name="Table Grid 3" w:semiHidden="1" w:unhideWhenUsed="1"/>
+    <w:lsdException w:name="Table Grid 4" w:semiHidden="1" w:unhideWhenUsed="1"/>
+    <w:lsdException w:name="Table Grid 5" w:semiHidden="1" w:unhideWhenUsed="1"/>
+    <w:lsdException w:name="Table Grid 6" w:semiHidden="1" w:unhideWhenUsed="1"/>
+    <w:lsdException w:name="Table Grid 7" w:semiHidden="1" w:unhideWhenUsed="1"/>
+    <w:lsdException w:name="Table Grid 8" w:semiHidden="1" w:unhideWhenUsed="1"/>
+    <w:lsdException w:name="Table List 1" w:semiHidden="1" w:unhideWhenUsed="1"/>
+    <w:lsdException w:name="Table List 2" w:semiHidden="1" w:unhideWhenUsed="1"/>
+    <w:lsdException w:name="Table List 3" w:semiHidden="1" w:unhideWhenUsed="1"/>
+    <w:lsdException w:name="Table List 4" w:semiHidden="1" w:unhideWhenUsed="1"/>
+    <w:lsdException w:name="Table List 5" w:semiHidden="1" w:unhideWhenUsed="1"/>
+    <w:lsdException w:name="Table List 6" w:semiHidden="1" w:unhideWhenUsed="1"/>
+    <w:lsdException w:name="Table List 7" w:semiHidden="1" w:unhideWhenUsed="1"/>
+    <w:lsdException w:name="Table List 8" w:semiHidden="1" w:unhideWhenUsed="1"/>
+    <w:lsdException w:name="Table 3D effects 1" w:semiHidden="1" w:unhideWhenUsed="1"/>
+    <w:lsdException w:name="Table 3D effects 2" w:semiHidden="1" w:unhideWhenUsed="1"/>
+    <w:lsdException w:name="Table 3D effects 3" w:semiHidden="1" w:unhideWhenUsed="1"/>
+    <w:lsdException w:name="Table Contemporary" w:semiHidden="1" w:unhideWhenUsed="1"/>
+    <w:lsdException w:name="Table Elegant" w:semiHidden="1" w:unhideWhenUsed="1"/>
+    <w:lsdException w:name="Table Professional" w:semiHidden="1" w:unhideWhenUsed="1"/>
+    <w:lsdException w:name="Table Subtle 1" w:semiHidden="1" w:unhideWhenUsed="1"/>
+    <w:lsdException w:name="Table Subtle 2" w:semiHidden="1" w:unhideWhenUsed="1"/>
+    <w:lsdException w:name="Table Web 1" w:semiHidden="1" w:unhideWhenUsed="1"/>
+    <w:lsdException w:name="Table Web 2" w:semiHidden="1" w:unhideWhenUsed="1"/>
+    <w:lsdException w:name="Table Web 3" w:semiHidden="1" w:unhideWhenUsed="1"/>
+    <w:lsdException w:name="Balloon Text" w:semiHidden="1" w:unhideWhenUsed="1"/>
+    <w:lsdException w:name="Table Grid" w:uiPriority="39"/>
+    <w:lsdException w:name="Table Theme" w:semiHidden="1" w:unhideWhenUsed="1"/>
+    <w:lsdException w:name="Placeholder Text" w:semiHidden="1"/>
+    <w:lsdException w:name="No Spacing" w:uiPriority="1" w:qFormat="1"/>
+    <w:lsdException w:name="Light Shading" w:uiPriority="60"/>
+    <w:lsdException w:name="Light List" w:uiPriority="61"/>
+    <w:lsdException w:name="Light Grid" w:uiPriority="62"/>
+    <w:lsdException w:name="Medium Shading 1" w:uiPriority="63"/>
+    <w:lsdException w:name="Medium Shading 2" w:uiPriority="64"/>
+    <w:lsdException w:name="Medium List 1" w:uiPriority="65"/>
+    <w:lsdException w:name="Medium List 2" w:uiPriority="66"/>
+    <w:lsdException w:name="Medium Grid 1" w:uiPriority="67"/>
+    <w:lsdException w:name="Medium Grid 2" w:uiPriority="68"/>
+    <w:lsdException w:name="Medium Grid 3" w:uiPriority="69"/>
+    <w:lsdException w:name="Dark List" w:uiPriority="70"/>
+    <w:lsdException w:name="Colorful Shading" w:uiPriority="71"/>
+    <w:lsdException w:name="Colorful List" w:uiPriority="72"/>
+    <w:lsdException w:name="Colorful Grid" w:uiPriority="73"/>
+    <w:lsdException w:name="Light Shading Accent 1" w:uiPriority="60"/>
+    <w:lsdException w:name="Light List Accent 1" w:uiPriority="61"/>
+    <w:lsdException w:name="Light Grid Accent 1" w:uiPriority="62"/>
+    <w:lsdException w:name="Medium Shading 1 Accent 1" w:uiPriority="63"/>
+    <w:lsdException w:name="Medium Shading 2 Accent 1" w:uiPriority="64"/>
+    <w:lsdException w:name="Medium List 1 Accent 1" w:uiPriority="65"/>
+    <w:lsdException w:name="Revision" w:semiHidden="1"/>
+    <w:lsdException w:name="List Paragraph" w:uiPriority="34" w:qFormat="1"/>
+    <w:lsdException w:name="Quote" w:uiPriority="29" w:qFormat="1"/>
+    <w:lsdException w:name="Intense Quote" w:uiPriority="30" w:qFormat="1"/>
+    <w:lsdException w:name="Medium List 2 Accent 1" w:uiPriority="66"/>
+    <w:lsdException w:name="Medium Grid 1 Accent 1" w:uiPriority="67"/>
+    <w:lsdException w:name="Medium Grid 2 Accent 1" w:uiPriority="68"/>
+    <w:lsdException w:name="Medium Grid 3 Accent 1" w:uiPriority="69"/>
+    <w:lsdException w:name="Dark List Accent 1" w:uiPriority="70"/>
+    <w:lsdException w:name="Colorful Shading Accent 1" w:uiPriority="71"/>
+    <w:lsdException w:name="Colorful List Accent 1" w:uiPriority="72"/>
+    <w:lsdException w:name="Colorful Grid Accent 1" w:uiPriority="73"/>
+    <w:lsdException w:name="Light Shading Accent 2" w:uiPriority="60"/>
+    <w:lsdException w:name="Light List Accent 2" w:uiPriority="61"/>
+    <w:lsdException w:name="Light Grid Accent 2" w:uiPriority="62"/>
+    <w:lsdException w:name="Medium Shading 1 Accent 2" w:uiPriority="63"/>
+    <w:lsdException w:name="Medium Shading 2 Accent 2" w:uiPriority="64"/>
+    <w:lsdException w:name="Medium List 1 Accent 2" w:uiPriority="65"/>
+    <w:lsdException w:name="Medium List 2 Accent 2" w:uiPriority="66"/>
+    <w:lsdException w:name="Medium Grid 1 Accent 2" w:uiPriority="67"/>
+    <w:lsdException w:name="Medium Grid 2 Accent 2" w:uiPriority="68"/>
+    <w:lsdException w:name="Medium Grid 3 Accent 2" w:uiPriority="69"/>
+    <w:lsdException w:name="Dark List Accent 2" w:uiPriority="70"/>
+    <w:lsdException w:name="Colorful Shading Accent 2" w:uiPriority="71"/>
+    <w:lsdException w:name="Colorful List Accent 2" w:uiPriority="72"/>
+    <w:lsdException w:name="Colorful Grid Accent 2" w:uiPriority="73"/>
+    <w:lsdException w:name="Light Shading Accent 3" w:uiPriority="60"/>
+    <w:lsdException w:name="Light List Accent 3" w:uiPriority="61"/>
+    <w:lsdException w:name="Light Grid Accent 3" w:uiPriority="62"/>
+    <w:lsdException w:name="Medium Shading 1 Accent 3" w:uiPriority="63"/>
+    <w:lsdException w:name="Medium Shading 2 Accent 3" w:uiPriority="64"/>
+    <w:lsdException w:name="Medium List 1 Accent 3" w:uiPriority="65"/>
+    <w:lsdException w:name="Medium List 2 Accent 3" w:uiPriority="66"/>
+    <w:lsdException w:name="Medium Grid 1 Accent 3" w:uiPriority="67"/>
+    <w:lsdException w:name="Medium Grid 2 Accent 3" w:uiPriority="68"/>
+    <w:lsdException w:name="Medium Grid 3 Accent 3" w:uiPriority="69"/>
+    <w:lsdException w:name="Dark List Accent 3" w:uiPriority="70"/>
+    <w:lsdException w:name="Colorful Shading Accent 3" w:uiPriority="71"/>
+    <w:lsdException w:name="Colorful List Accent 3" w:uiPriority="72"/>
+    <w:lsdException w:name="Colorful Grid Accent 3" w:uiPriority="73"/>
+    <w:lsdException w:name="Light Shading Accent 4" w:uiPriority="60"/>
+    <w:lsdException w:name="Light List Accent 4" w:uiPriority="61"/>
+    <w:lsdException w:name="Light Grid Accent 4" w:uiPriority="62"/>
+    <w:lsdException w:name="Medium Shading 1 Accent 4" w:uiPriority="63"/>
+    <w:lsdException w:name="Medium Shading 2 Accent 4" w:uiPriority="64"/>
+    <w:lsdException w:name="Medium List 1 Accent 4" w:uiPriority="65"/>
+    <w:lsdException w:name="Medium List 2 Accent 4" w:uiPriority="66"/>
+    <w:lsdException w:name="Medium Grid 1 Accent 4" w:uiPriority="67"/>
+    <w:lsdException w:name="Medium Grid 2 Accent 4" w:uiPriority="68"/>
+    <w:lsdException w:name="Medium Grid 3 Accent 4" w:uiPriority="69"/>
+    <w:lsdException w:name="Dark List Accent 4" w:uiPriority="70"/>
+    <w:lsdException w:name="Colorful Shading Accent 4" w:uiPriority="71"/>
+    <w:lsdException w:name="Colorful List Accent 4" w:uiPriority="72"/>
+    <w:lsdException w:name="Colorful Grid Accent 4" w:uiPriority="73"/>
+    <w:lsdException w:name="Light Shading Accent 5" w:uiPriority="60"/>
+    <w:lsdException w:name="Light List Accent 5" w:uiPriority="61"/>
+    <w:lsdException w:name="Light Grid Accent 5" w:uiPriority="62"/>
+    <w:lsdException w:name="Medium Shading 1 Accent 5" w:uiPriority="63"/>
+    <w:lsdException w:name="Medium Shading 2 Accent 5" w:uiPriority="64"/>
+    <w:lsdException w:name="Medium List 1 Accent 5" w:uiPriority="65"/>
+    <w:lsdException w:name="Medium List 2 Accent 5" w:uiPriority="66"/>
+    <w:lsdException w:name="Medium Grid 1 Accent 5" w:uiPriority="67"/>
+    <w:lsdException w:name="Medium Grid 2 Accent 5" w:uiPriority="68"/>
+    <w:lsdException w:name="Medium Grid 3 Accent 5" w:uiPriority="69"/>
+    <w:lsdException w:name="Dark List Accent 5" w:uiPriority="70"/>
+    <w:lsdException w:name="Colorful Shading Accent 5" w:uiPriority="71"/>
+    <w:lsdException w:name="Colorful List Accent 5" w:uiPriority="72"/>
+    <w:lsdException w:name="Colorful Grid Accent 5" w:uiPriority="73"/>
+    <w:lsdException w:name="Light Shading Accent 6" w:uiPriority="60"/>
+    <w:lsdException w:name="Light List Accent 6" w:uiPriority="61"/>
+    <w:lsdException w:name="Light Grid Accent 6" w:uiPriority="62"/>
+    <w:lsdException w:name="Medium Shading 1 Accent 6" w:uiPriority="63"/>
+    <w:lsdException w:name="Medium Shading 2 Accent 6" w:uiPriority="64"/>
+    <w:lsdException w:name="Medium List 1 Accent 6" w:uiPriority="65"/>
+    <w:lsdException w:name="Medium List 2 Accent 6" w:uiPriority="66"/>
+    <w:lsdException w:name="Medium Grid 1 Accent 6" w:uiPriority="67"/>
+    <w:lsdException w:name="Medium Grid 2 Accent 6" w:uiPriority="68"/>
+    <w:lsdException w:name="Medium Grid 3 Accent 6" w:uiPriority="69"/>
+    <w:lsdException w:name="Dark List Accent 6" w:uiPriority="70"/>
+    <w:lsdException w:name="Colorful Shading Accent 6" w:uiPriority="71"/>
+    <w:lsdException w:name="Colorful List Accent 6" w:uiPriority="72"/>
+    <w:lsdException w:name="Colorful Grid Accent 6" w:uiPriority="73"/>
+    <w:lsdException w:name="Subtle Emphasis" w:uiPriority="19" w:qFormat="1"/>
+    <w:lsdException w:name="Intense Emphasis" w:uiPriority="21" w:qFormat="1"/>
+    <w:lsdException w:name="Subtle Reference" w:uiPriority="31" w:qFormat="1"/>
+    <w:lsdException w:name="Intense Reference" w:uiPriority="32" w:qFormat="1"/>
+    <w:lsdException w:name="Book Title" w:uiPriority="33" w:qFormat="1"/>
+    <w:lsdException w:name="Bibliography" w:semiHidden="1" w:uiPriority="37" w:unhideWhenUsed="1"/>
+    <w:lsdException w:name="TOC Heading" w:semiHidden="1" w:uiPriority="39" w:unhideWhenUsed="1" w:qFormat="1"/>
+    <w:lsdException w:name="Plain Table 1" w:uiPriority="41"/>
+    <w:lsdException w:name="Plain Table 2" w:uiPriority="42"/>
+    <w:lsdException w:name="Plain Table 3" w:uiPriority="43"/>
+    <w:lsdException w:name="Plain Table 4" w:uiPriority="44"/>
+    <w:lsdException w:name="Plain Table 5" w:uiPriority="45"/>
+    <w:lsdException w:name="Grid Table Light" w:uiPriority="40"/>
+    <w:lsdException w:name="Grid Table 1 Light" w:uiPriority="46"/>
+    <w:lsdException w:name="Grid Table 2" w:uiPriority="47"/>
+    <w:lsdException w:name="Grid Table 3" w:uiPriority="48"/>
+    <w:lsdException w:name="Grid Table 4" w:uiPriority="49"/>
+    <w:lsdException w:name="Grid Table 5 Dark" w:uiPriority="50"/>
+    <w:lsdException w:name="Grid Table 6 Colorful" w:uiPriority="51"/>
+    <w:lsdException w:name="Grid Table 7 Colorful" w:uiPriority="52"/>
+    <w:lsdException w:name="Grid Table 1 Light Accent 1" w:uiPriority="46"/>
+    <w:lsdException w:name="Grid Table 2 Accent 1" w:uiPriority="47"/>
+    <w:lsdException w:name="Grid Table 3 Accent 1" w:uiPriority="48"/>
+    <w:lsdException w:name="Grid Table 4 Accent 1" w:uiPriority="49"/>
+    <w:lsdException w:name="Grid Table 5 Dark Accent 1" w:uiPriority="50"/>
+    <w:lsdException w:name="Grid Table 6 Colorful Accent 1" w:uiPriority="51"/>
+    <w:lsdException w:name="Grid Table 7 Colorful Accent 1" w:uiPriority="52"/>
+    <w:lsdException w:name="Grid Table 1 Light Accent 2" w:uiPriority="46"/>
+    <w:lsdException w:name="Grid Table 2 Accent 2" w:uiPriority="47"/>
+    <w:lsdException w:name="Grid Table 3 Accent 2" w:uiPriority="48"/>
+    <w:lsdException w:name="Grid Table 4 Accent 2" w:uiPriority="49"/>
+    <w:lsdException w:name="Grid Table 5 Dark Accent 2" w:uiPriority="50"/>
+    <w:lsdException w:name="Grid Table 6 Colorful Accent 2" w:uiPriority="51"/>
+    <w:lsdException w:name="Grid Table 7 Colorful Accent 2" w:uiPriority="52"/>
+    <w:lsdException w:name="Grid Table 1 Light Accent 3" w:uiPriority="46"/>
+    <w:lsdException w:name="Grid Table 2 Accent 3" w:uiPriority="47"/>
+    <w:lsdException w:name="Grid Table 3 Accent 3" w:uiPriority="48"/>
+    <w:lsdException w:name="Grid Table 4 Accent 3" w:uiPriority="49"/>
+    <w:lsdException w:name="Grid Table 5 Dark Accent 3" w:uiPriority="50"/>
+    <w:lsdException w:name="Grid Table 6 Colorful Accent 3" w:uiPriority="51"/>
+    <w:lsdException w:name="Grid Table 7 Colorful Accent 3" w:uiPriority="52"/>
+    <w:lsdException w:name="Grid Table 1 Light Accent 4" w:uiPriority="46"/>
+    <w:lsdException w:name="Grid Table 2 Accent 4" w:uiPriority="47"/>
+    <w:lsdException w:name="Grid Table 3 Accent 4" w:uiPriority="48"/>
+    <w:lsdException w:name="Grid Table 4 Accent 4" w:uiPriority="49"/>
+    <w:lsdException w:name="Grid Table 5 Dark Accent 4" w:uiPriority="50"/>
+    <w:lsdException w:name="Grid Table 6 Colorful Accent 4" w:uiPriority="51"/>
+    <w:lsdException w:name="Grid Table 7 Colorful Accent 4" w:uiPriority="52"/>
+    <w:lsdException w:name="Grid Table 1 Light Accent 5" w:uiPriority="46"/>
+    <w:lsdException w:name="Grid Table 2 Accent 5" w:uiPriority="47"/>
+    <w:lsdException w:name="Grid Table 3 Accent 5" w:uiPriority="48"/>
+    <w:lsdException w:name="Grid Table 4 Accent 5" w:uiPriority="49"/>
+    <w:lsdException w:name="Grid Table 5 Dark Accent 5" w:uiPriority="50"/>
+    <w:lsdException w:name="Grid Table 6 Colorful Accent 5" w:uiPriority="51"/>
+    <w:lsdException w:name="Grid Table 7 Colorful Accent 5" w:uiPriority="52"/>
+    <w:lsdException w:name="Grid Table 1 Light Accent 6" w:uiPriority="46"/>
+    <w:lsdException w:name="Grid Table 2 Accent 6" w:uiPriority="47"/>
+    <w:lsdException w:name="Grid Table 3 Accent 6" w:uiPriority="48"/>
+    <w:lsdException w:name="Grid Table 4 Accent 6" w:uiPriority="49"/>
+    <w:lsdException w:name="Grid Table 5 Dark Accent 6" w:uiPriority="50"/>
+    <w:lsdException w:name="Grid Table 6 Colorful Accent 6" w:uiPriority="51"/>
+    <w:lsdException w:name="Grid Table 7 Colorful Accent 6" w:uiPriority="52"/>
+    <w:lsdException w:name="List Table 1 Light" w:uiPriority="46"/>
+    <w:lsdException w:name="List Table 2" w:uiPriority="47"/>
+    <w:lsdException w:name="List Table 3" w:uiPriority="48"/>
+    <w:lsdException w:name="List Table 4" w:uiPriority="49"/>
+    <w:lsdException w:name="List Table 5 Dark" w:uiPriority="50"/>
+    <w:lsdException w:name="List Table 6 Colorful" w:uiPriority="51"/>
+    <w:lsdException w:name="List Table 7 Colorful" w:uiPriority="52"/>
+    <w:lsdException w:name="List Table 1 Light Accent 1" w:uiPriority="46"/>
+    <w:lsdException w:name="List Table 2 Accent 1" w:uiPriority="47"/>
+    <w:lsdException w:name="List Table 3 Accent 1" w:uiPriority="48"/>
+    <w:lsdException w:name="List Table 4 Accent 1" w:uiPriority="49"/>
+    <w:lsdException w:name="List Table 5 Dark Accent 1" w:uiPriority="50"/>
+    <w:lsdException w:name="List Table 6 Colorful Accent 1" w:uiPriority="51"/>
+    <w:lsdException w:name="List Table 7 Colorful Accent 1" w:uiPriority="52"/>
+    <w:lsdException w:name="List Table 1 Light Accent 2" w:uiPriority="46"/>
+    <w:lsdException w:name="List Table 2 Accent 2" w:uiPriority="47"/>
+    <w:lsdException w:name="List Table 3 Accent 2" w:uiPriority="48"/>
+    <w:lsdException w:name="List Table 4 Accent 2" w:uiPriority="49"/>
+    <w:lsdException w:name="List Table 5 Dark Accent 2" w:uiPriority="50"/>
+    <w:lsdException w:name="List Table 6 Colorful Accent 2" w:uiPriority="51"/>
+    <w:lsdException w:name="List Table 7 Colorful Accent 2" w:uiPriority="52"/>
+    <w:lsdException w:name="List Table 1 Light Accent 3" w:uiPriority="46"/>
+    <w:lsdException w:name="List Table 2 Accent 3" w:uiPriority="47"/>
+    <w:lsdException w:name="List Table 3 Accent 3" w:uiPriority="48"/>
+    <w:lsdException w:name="List Table 4 Accent 3" w:uiPriority="49"/>
+    <w:lsdException w:name="List Table 5 Dark Accent 3" w:uiPriority="50"/>
+    <w:lsdException w:name="List Table 6 Colorful Accent 3" w:uiPriority="51"/>
+    <w:lsdException w:name="List Table 7 Colorful Accent 3" w:uiPriority="52"/>
+    <w:lsdException w:name="List Table 1 Light Accent 4" w:uiPriority="46"/>
+    <w:lsdException w:name="List Table 2 Accent 4" w:uiPriority="47"/>
+    <w:lsdException w:name="List Table 3 Accent 4" w:uiPriority="48"/>
+    <w:lsdException w:name="List Table 4 Accent 4" w:uiPriority="49"/>
+    <w:lsdException w:name="List Table 5 Dark Accent 4" w:uiPriority="50"/>
+    <w:lsdException w:name="List Table 6 Colorful Accent 4" w:uiPriority="51"/>
+    <w:lsdException w:name="List Table 7 Colorful Accent 4" w:uiPriority="52"/>
+    <w:lsdException w:name="List Table 1 Light Accent 5" w:uiPriority="46"/>
+    <w:lsdException w:name="List Table 2 Accent 5" w:uiPriority="47"/>
+    <w:lsdException w:name="List Table 3 Accent 5" w:uiPriority="48"/>
+    <w:lsdException w:name="List Table 4 Accent 5" w:uiPriority="49"/>
+    <w:lsdException w:name="List Table 5 Dark Accent 5" w:uiPriority="50"/>
+    <w:lsdException w:name="List Table 6 Colorful Accent 5" w:uiPriority="51"/>
+    <w:lsdException w:name="List Table 7 Colorful Accent 5" w:uiPriority="52"/>
+    <w:lsdException w:name="List Table 1 Light Accent 6" w:uiPriority="46"/>
+    <w:lsdException w:name="List Table 2 Accent 6" w:uiPriority="47"/>
+    <w:lsdException w:name="List Table 3 Accent 6" w:uiPriority="48"/>
+    <w:lsdException w:name="List Table 4 Accent 6" w:uiPriority="49"/>
+    <w:lsdException w:name="List Table 5 Dark Accent 6" w:uiPriority="50"/>
+    <w:lsdException w:name="List Table 6 Colorful Accent 6" w:uiPriority="51"/>
+    <w:lsdException w:name="List Table 7 Colorful Accent 6" w:uiPriority="52"/>
+    <w:lsdException w:name="Mention" w:semiHidden="1" w:unhideWhenUsed="1"/>
+    <w:lsdException w:name="Smart Hyperlink" w:semiHidden="1" w:unhideWhenUsed="1"/>
+    <w:lsdException w:name="Hashtag" w:semiHidden="1" w:unhideWhenUsed="1"/>
+    <w:lsdException w:name="Unresolved Mention" w:semiHidden="1" w:unhideWhenUsed="1"/>
+    <w:lsdException w:name="Smart Link" w:semiHidden="1" w:unhideWhenUsed="1"/>
   </w:latentStyles>
   <w:style w:type="paragraph" w:default="1" w:styleId="Normal">
     <w:name w:val="Normal"/>
@@ -2378,7 +3646,6 @@
   <w:style w:type="character" w:default="1" w:styleId="DefaultParagraphFont">
     <w:name w:val="Default Paragraph Font"/>
     <w:uiPriority w:val="1"/>
-    <w:semiHidden/>
     <w:unhideWhenUsed/>
   </w:style>
   <w:style w:type="table" w:default="1" w:styleId="TableNormal">
@@ -2386,7 +3653,6 @@
     <w:uiPriority w:val="99"/>
     <w:semiHidden/>
     <w:unhideWhenUsed/>
-    <w:qFormat/>
     <w:tblPr>
       <w:tblInd w:w="0" w:type="dxa"/>
       <w:tblCellMar>
@@ -2412,7 +3678,6 @@
       <w:spacing w:after="0" w:line="240" w:lineRule="auto"/>
     </w:pPr>
     <w:tblPr>
-      <w:tblInd w:w="0" w:type="dxa"/>
       <w:tblBorders>
         <w:top w:val="single" w:sz="4" w:space="0" w:color="auto"/>
         <w:left w:val="single" w:sz="4" w:space="0" w:color="auto"/>
@@ -2421,12 +3686,6 @@
         <w:insideH w:val="single" w:sz="4" w:space="0" w:color="auto"/>
         <w:insideV w:val="single" w:sz="4" w:space="0" w:color="auto"/>
       </w:tblBorders>
-      <w:tblCellMar>
-        <w:top w:w="0" w:type="dxa"/>
-        <w:left w:w="108" w:type="dxa"/>
-        <w:bottom w:w="0" w:type="dxa"/>
-        <w:right w:w="108" w:type="dxa"/>
-      </w:tblCellMar>
     </w:tblPr>
   </w:style>
   <w:style w:type="paragraph" w:customStyle="1" w:styleId="Default">
@@ -2497,6 +3756,17 @@
       <w:sz w:val="16"/>
       <w:szCs w:val="16"/>
     </w:rPr>
+  </w:style>
+  <w:style w:type="paragraph" w:styleId="ListParagraph">
+    <w:name w:val="List Paragraph"/>
+    <w:basedOn w:val="Normal"/>
+    <w:uiPriority w:val="34"/>
+    <w:qFormat/>
+    <w:rsid w:val="00557753"/>
+    <w:pPr>
+      <w:ind w:left="720"/>
+      <w:contextualSpacing/>
+    </w:pPr>
   </w:style>
 </w:styles>
 </file>
@@ -2756,7 +4026,7 @@
   <a:extraClrSchemeLst/>
   <a:extLst>
     <a:ext uri="{05A4C25C-085E-4340-85A3-A5531E510DB2}">
-      <thm15:themeFamily xmlns:thm15="http://schemas.microsoft.com/office/thememl/2012/main" xmlns="" name="Office Theme" id="{62F939B6-93AF-4DB8-9C6B-D6C7DFDC589F}" vid="{4A3C46E8-61CC-4603-A589-7422A47A8E4A}"/>
+      <thm15:themeFamily xmlns:thm15="http://schemas.microsoft.com/office/thememl/2012/main" name="Office Theme" id="{62F939B6-93AF-4DB8-9C6B-D6C7DFDC589F}" vid="{4A3C46E8-61CC-4603-A589-7422A47A8E4A}"/>
     </a:ext>
   </a:extLst>
 </a:theme>

</xml_diff>